<commit_message>
Presentation and part3 Dissertation
</commit_message>
<xml_diff>
--- a/Presentation/Report_VaseevaTV_090421.docx
+++ b/Presentation/Report_VaseevaTV_090421.docx
@@ -2801,6 +2801,56 @@
             </w:r>
             <w:proofErr w:type="spellEnd"/>
           </w:p>
+          <w:p>
+            <w:pPr>
+              <w:pStyle w:val="af"/>
+              <w:ind w:left="261"/>
+              <w:rPr>
+                <w:b/>
+                <w:lang w:val="en-US"/>
+              </w:rPr>
+            </w:pPr>
+            <w:r>
+              <w:rPr>
+                <w:noProof/>
+              </w:rPr>
+              <w:drawing>
+                <wp:inline distT="0" distB="0" distL="0" distR="0" wp14:anchorId="566FF62A" wp14:editId="750AD79E">
+                  <wp:extent cx="3750391" cy="2423160"/>
+                  <wp:effectExtent l="0" t="0" r="2540" b="0"/>
+                  <wp:docPr id="1" name="Рисунок 1"/>
+                  <wp:cNvGraphicFramePr>
+                    <a:graphicFrameLocks xmlns:a="http://schemas.openxmlformats.org/drawingml/2006/main" noChangeAspect="1"/>
+                  </wp:cNvGraphicFramePr>
+                  <a:graphic xmlns:a="http://schemas.openxmlformats.org/drawingml/2006/main">
+                    <a:graphicData uri="http://schemas.openxmlformats.org/drawingml/2006/picture">
+                      <pic:pic xmlns:pic="http://schemas.openxmlformats.org/drawingml/2006/picture">
+                        <pic:nvPicPr>
+                          <pic:cNvPr id="1" name=""/>
+                          <pic:cNvPicPr/>
+                        </pic:nvPicPr>
+                        <pic:blipFill>
+                          <a:blip r:embed="rId12"/>
+                          <a:stretch>
+                            <a:fillRect/>
+                          </a:stretch>
+                        </pic:blipFill>
+                        <pic:spPr>
+                          <a:xfrm>
+                            <a:off x="0" y="0"/>
+                            <a:ext cx="3760208" cy="2429503"/>
+                          </a:xfrm>
+                          <a:prstGeom prst="rect">
+                            <a:avLst/>
+                          </a:prstGeom>
+                        </pic:spPr>
+                      </pic:pic>
+                    </a:graphicData>
+                  </a:graphic>
+                </wp:inline>
+              </w:drawing>
+            </w:r>
+          </w:p>
           <w:tbl>
             <w:tblPr>
               <w:tblStyle w:val="a4"/>
@@ -2833,35 +2883,48 @@
                     <w:ind w:left="0" w:firstLine="142"/>
                     <w:jc w:val="both"/>
                     <w:rPr>
+                      <w:color w:val="FFFFFF" w:themeColor="background1"/>
                       <w:lang w:val="en-US"/>
                     </w:rPr>
                   </w:pPr>
                   <w:r>
+                    <w:rPr>
+                      <w:color w:val="FFFFFF" w:themeColor="background1"/>
+                    </w:rPr>
                     <w:lastRenderedPageBreak/>
                     <w:t>два</w:t>
                   </w:r>
                   <w:r>
                     <w:rPr>
+                      <w:color w:val="FFFFFF" w:themeColor="background1"/>
                       <w:lang w:val="en-US"/>
                     </w:rPr>
                     <w:t xml:space="preserve"> </w:t>
                   </w:r>
                   <w:r>
+                    <w:rPr>
+                      <w:color w:val="FFFFFF" w:themeColor="background1"/>
+                    </w:rPr>
                     <w:t>метода</w:t>
                   </w:r>
                   <w:r>
                     <w:rPr>
+                      <w:color w:val="FFFFFF" w:themeColor="background1"/>
                       <w:lang w:val="en-US"/>
                     </w:rPr>
                     <w:t xml:space="preserve"> </w:t>
                   </w:r>
                   <w:proofErr w:type="spellStart"/>
                   <w:r>
+                    <w:rPr>
+                      <w:color w:val="FFFFFF" w:themeColor="background1"/>
+                    </w:rPr>
                     <w:t>Квина</w:t>
                   </w:r>
                   <w:proofErr w:type="spellEnd"/>
                   <w:r>
                     <w:rPr>
+                      <w:color w:val="FFFFFF" w:themeColor="background1"/>
                       <w:lang w:val="en-US"/>
                     </w:rPr>
                     <w:t>;</w:t>
@@ -2880,34 +2943,47 @@
                     <w:ind w:left="0" w:firstLine="142"/>
                     <w:jc w:val="both"/>
                     <w:rPr>
+                      <w:color w:val="FFFFFF" w:themeColor="background1"/>
                       <w:lang w:val="en-US"/>
                     </w:rPr>
                   </w:pPr>
                   <w:r>
+                    <w:rPr>
+                      <w:color w:val="FFFFFF" w:themeColor="background1"/>
+                    </w:rPr>
                     <w:t>два</w:t>
                   </w:r>
                   <w:r>
                     <w:rPr>
+                      <w:color w:val="FFFFFF" w:themeColor="background1"/>
                       <w:lang w:val="en-US"/>
                     </w:rPr>
                     <w:t xml:space="preserve"> </w:t>
                   </w:r>
                   <w:r>
+                    <w:rPr>
+                      <w:color w:val="FFFFFF" w:themeColor="background1"/>
+                    </w:rPr>
                     <w:t>метода</w:t>
                   </w:r>
                   <w:r>
                     <w:rPr>
+                      <w:color w:val="FFFFFF" w:themeColor="background1"/>
                       <w:lang w:val="en-US"/>
                     </w:rPr>
                     <w:t xml:space="preserve"> </w:t>
                   </w:r>
                   <w:proofErr w:type="spellStart"/>
                   <w:r>
+                    <w:rPr>
+                      <w:color w:val="FFFFFF" w:themeColor="background1"/>
+                    </w:rPr>
                     <w:t>Маклеода</w:t>
                   </w:r>
                   <w:proofErr w:type="spellEnd"/>
                   <w:r>
                     <w:rPr>
+                      <w:color w:val="FFFFFF" w:themeColor="background1"/>
                       <w:lang w:val="en-US"/>
                     </w:rPr>
                     <w:t>;</w:t>
@@ -2926,25 +3002,34 @@
                     <w:ind w:left="0" w:firstLine="142"/>
                     <w:jc w:val="both"/>
                     <w:rPr>
+                      <w:color w:val="FFFFFF" w:themeColor="background1"/>
                       <w:lang w:val="en-US"/>
                     </w:rPr>
                   </w:pPr>
                   <w:r>
+                    <w:rPr>
+                      <w:color w:val="FFFFFF" w:themeColor="background1"/>
+                    </w:rPr>
                     <w:t>метод</w:t>
                   </w:r>
                   <w:r>
                     <w:rPr>
+                      <w:color w:val="FFFFFF" w:themeColor="background1"/>
                       <w:lang w:val="en-US"/>
                     </w:rPr>
                     <w:t xml:space="preserve"> </w:t>
                   </w:r>
                   <w:proofErr w:type="spellStart"/>
                   <w:r>
+                    <w:rPr>
+                      <w:color w:val="FFFFFF" w:themeColor="background1"/>
+                    </w:rPr>
                     <w:t>Грэндка</w:t>
                   </w:r>
                   <w:proofErr w:type="spellEnd"/>
                   <w:r>
                     <w:rPr>
+                      <w:color w:val="FFFFFF" w:themeColor="background1"/>
                       <w:lang w:val="en-US"/>
                     </w:rPr>
                     <w:t>;</w:t>
@@ -2962,8 +3047,14 @@
                     </w:tabs>
                     <w:ind w:left="0" w:firstLine="142"/>
                     <w:jc w:val="both"/>
+                    <w:rPr>
+                      <w:color w:val="FFFFFF" w:themeColor="background1"/>
+                    </w:rPr>
                   </w:pPr>
                   <w:r>
+                    <w:rPr>
+                      <w:color w:val="FFFFFF" w:themeColor="background1"/>
+                    </w:rPr>
                     <w:t>алгоритм параболической интерполяции;</w:t>
                   </w:r>
                 </w:p>
@@ -2979,8 +3070,14 @@
                     </w:tabs>
                     <w:ind w:left="0" w:firstLine="142"/>
                     <w:jc w:val="both"/>
+                    <w:rPr>
+                      <w:color w:val="FFFFFF" w:themeColor="background1"/>
+                    </w:rPr>
                   </w:pPr>
                   <w:r>
+                    <w:rPr>
+                      <w:color w:val="FFFFFF" w:themeColor="background1"/>
+                    </w:rPr>
                     <w:t>алгоритм интерполяции Гаусса;</w:t>
                   </w:r>
                 </w:p>
@@ -2999,21 +3096,28 @@
                     <w:jc w:val="both"/>
                     <w:rPr>
                       <w:b/>
+                      <w:color w:val="FFFFFF" w:themeColor="background1"/>
                       <w:lang w:val="en-US"/>
                     </w:rPr>
                   </w:pPr>
                   <w:r>
-                    <w:t>метод</w:t>
-                  </w:r>
-                  <w:r>
-                    <w:t xml:space="preserve"> </w:t>
+                    <w:rPr>
+                      <w:color w:val="FFFFFF" w:themeColor="background1"/>
+                    </w:rPr>
+                    <w:t xml:space="preserve">метод </w:t>
                   </w:r>
                   <w:proofErr w:type="spellStart"/>
                   <w:r>
+                    <w:rPr>
+                      <w:color w:val="FFFFFF" w:themeColor="background1"/>
+                    </w:rPr>
                     <w:t>Якобсена</w:t>
                   </w:r>
                   <w:proofErr w:type="spellEnd"/>
                   <w:r>
+                    <w:rPr>
+                      <w:color w:val="FFFFFF" w:themeColor="background1"/>
+                    </w:rPr>
                     <w:t>.</w:t>
                   </w:r>
                 </w:p>
@@ -3023,6 +3127,7 @@
                     <w:ind w:left="0"/>
                     <w:rPr>
                       <w:b/>
+                      <w:color w:val="FFFFFF" w:themeColor="background1"/>
                     </w:rPr>
                   </w:pPr>
                 </w:p>
@@ -3038,28 +3143,16 @@
                     <w:rPr>
                       <w:b/>
                       <w:noProof/>
+                      <w:color w:val="FFFFFF" w:themeColor="background1"/>
                     </w:rPr>
                   </w:pPr>
                   <w:r>
                     <w:rPr>
                       <w:b/>
                       <w:noProof/>
-                    </w:rPr>
-                    <w:t>Р</w:t>
-                  </w:r>
-                  <w:r>
-                    <w:rPr>
-                      <w:b/>
-                      <w:noProof/>
-                    </w:rPr>
-                    <w:t>азность между дискретными гармониками</w:t>
-                  </w:r>
-                  <w:r>
-                    <w:rPr>
-                      <w:b/>
-                      <w:noProof/>
-                    </w:rPr>
-                    <w:t>:</w:t>
+                      <w:color w:val="FFFFFF" w:themeColor="background1"/>
+                    </w:rPr>
+                    <w:t>Разность между дискретными гармониками:</w:t>
                   </w:r>
                 </w:p>
                 <w:p>
@@ -3070,12 +3163,14 @@
                     <w:rPr>
                       <w:b/>
                       <w:noProof/>
+                      <w:color w:val="FFFFFF" w:themeColor="background1"/>
                     </w:rPr>
                   </w:pPr>
                   <m:oMath>
                     <m:r>
                       <w:rPr>
                         <w:rFonts w:ascii="Cambria Math" w:hAnsi="Cambria Math"/>
+                        <w:color w:val="FFFFFF" w:themeColor="background1"/>
                       </w:rPr>
                       <m:t>∆f=</m:t>
                     </m:r>
@@ -3085,6 +3180,7 @@
                           <w:rPr>
                             <w:rFonts w:ascii="Cambria Math" w:hAnsi="Cambria Math"/>
                             <w:i/>
+                            <w:color w:val="FFFFFF" w:themeColor="background1"/>
                           </w:rPr>
                         </m:ctrlPr>
                       </m:fPr>
@@ -3092,6 +3188,7 @@
                         <m:r>
                           <w:rPr>
                             <w:rFonts w:ascii="Cambria Math" w:hAnsi="Cambria Math"/>
+                            <w:color w:val="FFFFFF" w:themeColor="background1"/>
                           </w:rPr>
                           <m:t>(</m:t>
                         </m:r>
@@ -3103,6 +3200,7 @@
                               <w:rPr>
                                 <w:rFonts w:ascii="Cambria Math" w:hAnsi="Cambria Math"/>
                                 <w:i/>
+                                <w:color w:val="FFFFFF" w:themeColor="background1"/>
                               </w:rPr>
                             </m:ctrlPr>
                           </m:dPr>
@@ -3113,6 +3211,7 @@
                                   <w:rPr>
                                     <w:rFonts w:ascii="Cambria Math" w:hAnsi="Cambria Math"/>
                                     <w:i/>
+                                    <w:color w:val="FFFFFF" w:themeColor="background1"/>
                                   </w:rPr>
                                 </m:ctrlPr>
                               </m:sSubPr>
@@ -3120,6 +3219,7 @@
                                 <m:r>
                                   <w:rPr>
                                     <w:rFonts w:ascii="Cambria Math" w:hAnsi="Cambria Math"/>
+                                    <w:color w:val="FFFFFF" w:themeColor="background1"/>
                                   </w:rPr>
                                   <m:t>X</m:t>
                                 </m:r>
@@ -3128,6 +3228,7 @@
                                 <m:r>
                                   <w:rPr>
                                     <w:rFonts w:ascii="Cambria Math" w:hAnsi="Cambria Math"/>
+                                    <w:color w:val="FFFFFF" w:themeColor="background1"/>
                                   </w:rPr>
                                   <m:t>k+1</m:t>
                                 </m:r>
@@ -3138,6 +3239,7 @@
                         <m:r>
                           <w:rPr>
                             <w:rFonts w:ascii="Cambria Math" w:hAnsi="Cambria Math"/>
+                            <w:color w:val="FFFFFF" w:themeColor="background1"/>
                           </w:rPr>
                           <m:t>-</m:t>
                         </m:r>
@@ -3149,6 +3251,7 @@
                               <w:rPr>
                                 <w:rFonts w:ascii="Cambria Math" w:hAnsi="Cambria Math"/>
                                 <w:i/>
+                                <w:color w:val="FFFFFF" w:themeColor="background1"/>
                               </w:rPr>
                             </m:ctrlPr>
                           </m:dPr>
@@ -3159,6 +3262,7 @@
                                   <w:rPr>
                                     <w:rFonts w:ascii="Cambria Math" w:hAnsi="Cambria Math"/>
                                     <w:i/>
+                                    <w:color w:val="FFFFFF" w:themeColor="background1"/>
                                   </w:rPr>
                                 </m:ctrlPr>
                               </m:sSubPr>
@@ -3166,6 +3270,7 @@
                                 <m:r>
                                   <w:rPr>
                                     <w:rFonts w:ascii="Cambria Math" w:hAnsi="Cambria Math"/>
+                                    <w:color w:val="FFFFFF" w:themeColor="background1"/>
                                   </w:rPr>
                                   <m:t>X</m:t>
                                 </m:r>
@@ -3174,6 +3279,7 @@
                                 <m:r>
                                   <w:rPr>
                                     <w:rFonts w:ascii="Cambria Math" w:hAnsi="Cambria Math"/>
+                                    <w:color w:val="FFFFFF" w:themeColor="background1"/>
                                   </w:rPr>
                                   <m:t>k-1</m:t>
                                 </m:r>
@@ -3184,6 +3290,7 @@
                         <m:r>
                           <w:rPr>
                             <w:rFonts w:ascii="Cambria Math" w:hAnsi="Cambria Math"/>
+                            <w:color w:val="FFFFFF" w:themeColor="background1"/>
                           </w:rPr>
                           <m:t>)</m:t>
                         </m:r>
@@ -3192,6 +3299,7 @@
                         <m:r>
                           <w:rPr>
                             <w:rFonts w:ascii="Cambria Math" w:hAnsi="Cambria Math"/>
+                            <w:color w:val="FFFFFF" w:themeColor="background1"/>
                           </w:rPr>
                           <m:t>(4</m:t>
                         </m:r>
@@ -3203,6 +3311,7 @@
                               <w:rPr>
                                 <w:rFonts w:ascii="Cambria Math" w:hAnsi="Cambria Math"/>
                                 <w:i/>
+                                <w:color w:val="FFFFFF" w:themeColor="background1"/>
                               </w:rPr>
                             </m:ctrlPr>
                           </m:dPr>
@@ -3213,6 +3322,7 @@
                                   <w:rPr>
                                     <w:rFonts w:ascii="Cambria Math" w:hAnsi="Cambria Math"/>
                                     <w:i/>
+                                    <w:color w:val="FFFFFF" w:themeColor="background1"/>
                                   </w:rPr>
                                 </m:ctrlPr>
                               </m:sSubPr>
@@ -3220,6 +3330,7 @@
                                 <m:r>
                                   <w:rPr>
                                     <w:rFonts w:ascii="Cambria Math" w:hAnsi="Cambria Math"/>
+                                    <w:color w:val="FFFFFF" w:themeColor="background1"/>
                                   </w:rPr>
                                   <m:t>X</m:t>
                                 </m:r>
@@ -3228,6 +3339,7 @@
                                 <m:r>
                                   <w:rPr>
                                     <w:rFonts w:ascii="Cambria Math" w:hAnsi="Cambria Math"/>
+                                    <w:color w:val="FFFFFF" w:themeColor="background1"/>
                                   </w:rPr>
                                   <m:t>k</m:t>
                                 </m:r>
@@ -3238,6 +3350,7 @@
                         <m:r>
                           <w:rPr>
                             <w:rFonts w:ascii="Cambria Math" w:hAnsi="Cambria Math"/>
+                            <w:color w:val="FFFFFF" w:themeColor="background1"/>
                           </w:rPr>
                           <m:t>-2</m:t>
                         </m:r>
@@ -3249,6 +3362,7 @@
                               <w:rPr>
                                 <w:rFonts w:ascii="Cambria Math" w:hAnsi="Cambria Math"/>
                                 <w:i/>
+                                <w:color w:val="FFFFFF" w:themeColor="background1"/>
                               </w:rPr>
                             </m:ctrlPr>
                           </m:dPr>
@@ -3259,6 +3373,7 @@
                                   <w:rPr>
                                     <w:rFonts w:ascii="Cambria Math" w:hAnsi="Cambria Math"/>
                                     <w:i/>
+                                    <w:color w:val="FFFFFF" w:themeColor="background1"/>
                                   </w:rPr>
                                 </m:ctrlPr>
                               </m:sSubPr>
@@ -3266,6 +3381,7 @@
                                 <m:r>
                                   <w:rPr>
                                     <w:rFonts w:ascii="Cambria Math" w:hAnsi="Cambria Math"/>
+                                    <w:color w:val="FFFFFF" w:themeColor="background1"/>
                                   </w:rPr>
                                   <m:t>X</m:t>
                                 </m:r>
@@ -3274,6 +3390,7 @@
                                 <m:r>
                                   <w:rPr>
                                     <w:rFonts w:ascii="Cambria Math" w:hAnsi="Cambria Math"/>
+                                    <w:color w:val="FFFFFF" w:themeColor="background1"/>
                                   </w:rPr>
                                   <m:t>k-1</m:t>
                                 </m:r>
@@ -3284,6 +3401,7 @@
                         <m:r>
                           <w:rPr>
                             <w:rFonts w:ascii="Cambria Math" w:hAnsi="Cambria Math"/>
+                            <w:color w:val="FFFFFF" w:themeColor="background1"/>
                           </w:rPr>
                           <m:t>-2</m:t>
                         </m:r>
@@ -3295,6 +3413,7 @@
                               <w:rPr>
                                 <w:rFonts w:ascii="Cambria Math" w:hAnsi="Cambria Math"/>
                                 <w:i/>
+                                <w:color w:val="FFFFFF" w:themeColor="background1"/>
                               </w:rPr>
                             </m:ctrlPr>
                           </m:dPr>
@@ -3305,6 +3424,7 @@
                                   <w:rPr>
                                     <w:rFonts w:ascii="Cambria Math" w:hAnsi="Cambria Math"/>
                                     <w:i/>
+                                    <w:color w:val="FFFFFF" w:themeColor="background1"/>
                                   </w:rPr>
                                 </m:ctrlPr>
                               </m:sSubPr>
@@ -3312,6 +3432,7 @@
                                 <m:r>
                                   <w:rPr>
                                     <w:rFonts w:ascii="Cambria Math" w:hAnsi="Cambria Math"/>
+                                    <w:color w:val="FFFFFF" w:themeColor="background1"/>
                                   </w:rPr>
                                   <m:t>X</m:t>
                                 </m:r>
@@ -3320,6 +3441,7 @@
                                 <m:r>
                                   <w:rPr>
                                     <w:rFonts w:ascii="Cambria Math" w:hAnsi="Cambria Math"/>
+                                    <w:color w:val="FFFFFF" w:themeColor="background1"/>
                                   </w:rPr>
                                   <m:t>k+1</m:t>
                                 </m:r>
@@ -3330,6 +3452,7 @@
                         <m:r>
                           <w:rPr>
                             <w:rFonts w:ascii="Cambria Math" w:hAnsi="Cambria Math"/>
+                            <w:color w:val="FFFFFF" w:themeColor="background1"/>
                           </w:rPr>
                           <m:t>)</m:t>
                         </m:r>
@@ -3339,6 +3462,7 @@
                   <w:r>
                     <w:rPr>
                       <w:noProof/>
+                      <w:color w:val="FFFFFF" w:themeColor="background1"/>
                     </w:rPr>
                     <w:t>.</w:t>
                   </w:r>
@@ -3347,6 +3471,9 @@
                   <w:pPr>
                     <w:pStyle w:val="af"/>
                     <w:ind w:left="0"/>
+                    <w:rPr>
+                      <w:color w:val="FFFFFF" w:themeColor="background1"/>
+                    </w:rPr>
                   </w:pPr>
                   <m:oMath>
                     <m:sSub>
@@ -3355,6 +3482,7 @@
                           <w:rPr>
                             <w:rFonts w:ascii="Cambria Math" w:hAnsi="Cambria Math"/>
                             <w:i/>
+                            <w:color w:val="FFFFFF" w:themeColor="background1"/>
                           </w:rPr>
                         </m:ctrlPr>
                       </m:sSubPr>
@@ -3362,6 +3490,7 @@
                         <m:r>
                           <w:rPr>
                             <w:rFonts w:ascii="Cambria Math" w:hAnsi="Cambria Math"/>
+                            <w:color w:val="FFFFFF" w:themeColor="background1"/>
                           </w:rPr>
                           <m:t>f</m:t>
                         </m:r>
@@ -3370,6 +3499,7 @@
                         <m:r>
                           <w:rPr>
                             <w:rFonts w:ascii="Cambria Math" w:hAnsi="Cambria Math"/>
+                            <w:color w:val="FFFFFF" w:themeColor="background1"/>
                           </w:rPr>
                           <m:t>peak</m:t>
                         </m:r>
@@ -3378,6 +3508,7 @@
                     <m:r>
                       <w:rPr>
                         <w:rFonts w:ascii="Cambria Math" w:hAnsi="Cambria Math"/>
+                        <w:color w:val="FFFFFF" w:themeColor="background1"/>
                       </w:rPr>
                       <m:t>=</m:t>
                     </m:r>
@@ -3387,6 +3518,7 @@
                           <w:rPr>
                             <w:rFonts w:ascii="Cambria Math" w:hAnsi="Cambria Math"/>
                             <w:i/>
+                            <w:color w:val="FFFFFF" w:themeColor="background1"/>
                           </w:rPr>
                         </m:ctrlPr>
                       </m:sSubPr>
@@ -3394,6 +3526,7 @@
                         <m:r>
                           <w:rPr>
                             <w:rFonts w:ascii="Cambria Math" w:hAnsi="Cambria Math"/>
+                            <w:color w:val="FFFFFF" w:themeColor="background1"/>
                           </w:rPr>
                           <m:t>f</m:t>
                         </m:r>
@@ -3402,6 +3535,7 @@
                         <m:r>
                           <w:rPr>
                             <w:rFonts w:ascii="Cambria Math" w:hAnsi="Cambria Math"/>
+                            <w:color w:val="FFFFFF" w:themeColor="background1"/>
                           </w:rPr>
                           <m:t>k</m:t>
                         </m:r>
@@ -3410,11 +3544,15 @@
                     <m:r>
                       <w:rPr>
                         <w:rFonts w:ascii="Cambria Math" w:hAnsi="Cambria Math"/>
+                        <w:color w:val="FFFFFF" w:themeColor="background1"/>
                       </w:rPr>
                       <m:t>+∆f</m:t>
                     </m:r>
                   </m:oMath>
                   <w:r>
+                    <w:rPr>
+                      <w:color w:val="FFFFFF" w:themeColor="background1"/>
+                    </w:rPr>
                     <w:t>.</w:t>
                   </w:r>
                 </w:p>
@@ -3424,13 +3562,14 @@
                     <w:ind w:left="0"/>
                     <w:rPr>
                       <w:b/>
-                      <w:lang w:val="en-US"/>
+                      <w:color w:val="FFFFFF" w:themeColor="background1"/>
                     </w:rPr>
                   </w:pPr>
                   <m:oMath>
                     <m:r>
                       <w:rPr>
                         <w:rFonts w:ascii="Cambria Math" w:hAnsi="Cambria Math"/>
+                        <w:color w:val="FFFFFF" w:themeColor="background1"/>
                       </w:rPr>
                       <m:t>f=</m:t>
                     </m:r>
@@ -3440,6 +3579,7 @@
                           <w:rPr>
                             <w:rFonts w:ascii="Cambria Math" w:hAnsi="Cambria Math"/>
                             <w:i/>
+                            <w:color w:val="FFFFFF" w:themeColor="background1"/>
                           </w:rPr>
                         </m:ctrlPr>
                       </m:sSubPr>
@@ -3447,6 +3587,7 @@
                         <m:r>
                           <w:rPr>
                             <w:rFonts w:ascii="Cambria Math" w:hAnsi="Cambria Math"/>
+                            <w:color w:val="FFFFFF" w:themeColor="background1"/>
                           </w:rPr>
                           <m:t>f</m:t>
                         </m:r>
@@ -3455,6 +3596,7 @@
                         <m:r>
                           <w:rPr>
                             <w:rFonts w:ascii="Cambria Math" w:hAnsi="Cambria Math"/>
+                            <w:color w:val="FFFFFF" w:themeColor="background1"/>
                           </w:rPr>
                           <m:t>peak</m:t>
                         </m:r>
@@ -3463,6 +3605,7 @@
                     <m:r>
                       <w:rPr>
                         <w:rFonts w:ascii="Cambria Math" w:hAnsi="Cambria Math"/>
+                        <w:color w:val="FFFFFF" w:themeColor="background1"/>
                       </w:rPr>
                       <m:t>∙</m:t>
                     </m:r>
@@ -3472,6 +3615,7 @@
                           <w:rPr>
                             <w:rFonts w:ascii="Cambria Math" w:hAnsi="Cambria Math"/>
                             <w:i/>
+                            <w:color w:val="FFFFFF" w:themeColor="background1"/>
                           </w:rPr>
                         </m:ctrlPr>
                       </m:fPr>
@@ -3482,6 +3626,7 @@
                               <w:rPr>
                                 <w:rFonts w:ascii="Cambria Math" w:hAnsi="Cambria Math"/>
                                 <w:i/>
+                                <w:color w:val="FFFFFF" w:themeColor="background1"/>
                               </w:rPr>
                             </m:ctrlPr>
                           </m:sSubPr>
@@ -3489,6 +3634,7 @@
                             <m:r>
                               <w:rPr>
                                 <w:rFonts w:ascii="Cambria Math" w:hAnsi="Cambria Math"/>
+                                <w:color w:val="FFFFFF" w:themeColor="background1"/>
                               </w:rPr>
                               <m:t>f</m:t>
                             </m:r>
@@ -3497,6 +3643,7 @@
                             <m:r>
                               <w:rPr>
                                 <w:rFonts w:ascii="Cambria Math" w:hAnsi="Cambria Math"/>
+                                <w:color w:val="FFFFFF" w:themeColor="background1"/>
                               </w:rPr>
                               <m:t>s</m:t>
                             </m:r>
@@ -3507,6 +3654,7 @@
                         <m:r>
                           <w:rPr>
                             <w:rFonts w:ascii="Cambria Math" w:hAnsi="Cambria Math"/>
+                            <w:color w:val="FFFFFF" w:themeColor="background1"/>
                           </w:rPr>
                           <m:t>N</m:t>
                         </m:r>
@@ -3514,6 +3662,9 @@
                     </m:f>
                   </m:oMath>
                   <w:r>
+                    <w:rPr>
+                      <w:color w:val="FFFFFF" w:themeColor="background1"/>
+                    </w:rPr>
                     <w:t>.</w:t>
                   </w:r>
                 </w:p>
@@ -4155,6 +4306,9 @@
             </w:r>
             <m:oMath>
               <m:r>
+                <m:rPr>
+                  <m:sty m:val="p"/>
+                </m:rPr>
                 <w:rPr>
                   <w:rFonts w:ascii="Cambria Math" w:eastAsia="Calibri"/>
                   <w:sz w:val="28"/>
@@ -4174,12 +4328,6 @@
               <w:rPr>
                 <w:szCs w:val="28"/>
               </w:rPr>
-              <w:fldChar w:fldCharType="separate"/>
-            </w:r>
-            <w:r>
-              <w:rPr>
-                <w:szCs w:val="28"/>
-              </w:rPr>
               <w:fldChar w:fldCharType="end"/>
             </w:r>
             <w:r>
@@ -4200,13 +4348,7 @@
               <w:rPr>
                 <w:szCs w:val="28"/>
               </w:rPr>
-              <w:t xml:space="preserve"> </w:t>
-            </w:r>
-            <w:r>
-              <w:rPr>
-                <w:szCs w:val="28"/>
-              </w:rPr>
-              <w:t xml:space="preserve">с максимальным коэффициентом функции </w:t>
+              <w:t xml:space="preserve"> с максимальным коэффициентом функции </w:t>
             </w:r>
             <m:oMath>
               <m:r>
@@ -4268,6 +4410,9 @@
             </w:r>
             <m:oMath>
               <m:r>
+                <m:rPr>
+                  <m:sty m:val="p"/>
+                </m:rPr>
                 <w:rPr>
                   <w:rFonts w:ascii="Cambria Math" w:eastAsia="Calibri"/>
                   <w:sz w:val="28"/>
@@ -4280,7 +4425,7 @@
                 <m:dPr>
                   <m:ctrlPr>
                     <w:rPr>
-                      <w:rFonts w:ascii="Cambria Math" w:eastAsia="Calibri"/>
+                      <w:rFonts w:ascii="Cambria Math" w:eastAsia="Calibri" w:hAnsi="Cambria Math"/>
                       <w:i/>
                       <w:sz w:val="28"/>
                       <w:szCs w:val="28"/>
@@ -4289,6 +4434,9 @@
                 </m:dPr>
                 <m:e>
                   <m:r>
+                    <m:rPr>
+                      <m:sty m:val="p"/>
+                    </m:rPr>
                     <w:rPr>
                       <w:rFonts w:ascii="Cambria Math" w:eastAsia="Calibri"/>
                       <w:sz w:val="28"/>
@@ -4304,12 +4452,6 @@
                 <w:szCs w:val="28"/>
               </w:rPr>
               <w:instrText xml:space="preserve"> </w:instrText>
-            </w:r>
-            <w:r>
-              <w:rPr>
-                <w:szCs w:val="28"/>
-              </w:rPr>
-              <w:fldChar w:fldCharType="separate"/>
             </w:r>
             <w:r>
               <w:rPr>
@@ -4361,19 +4503,7 @@
                 <w:rPr>
                   <w:rFonts w:ascii="Cambria Math" w:hAnsi="Cambria Math"/>
                 </w:rPr>
-                <m:t>+</m:t>
-              </m:r>
-              <m:r>
-                <w:rPr>
-                  <w:rFonts w:ascii="Cambria Math" w:hAnsi="Cambria Math"/>
-                </w:rPr>
-                <m:t>∆f</m:t>
-              </m:r>
-              <m:r>
-                <w:rPr>
-                  <w:rFonts w:ascii="Cambria Math" w:hAnsi="Cambria Math"/>
-                </w:rPr>
-                <m:t>)</m:t>
+                <m:t>+∆f)</m:t>
               </m:r>
             </m:oMath>
             <w:r>
@@ -4390,6 +4520,9 @@
             </w:r>
             <m:oMath>
               <m:r>
+                <m:rPr>
+                  <m:sty m:val="p"/>
+                </m:rPr>
                 <w:rPr>
                   <w:rFonts w:ascii="Cambria Math" w:eastAsia="Calibri"/>
                   <w:sz w:val="28"/>
@@ -4398,6 +4531,9 @@
                 <m:t xml:space="preserve">  </m:t>
               </m:r>
               <m:r>
+                <m:rPr>
+                  <m:sty m:val="p"/>
+                </m:rPr>
                 <w:rPr>
                   <w:rFonts w:ascii="Cambria Math" w:eastAsia="Calibri"/>
                   <w:sz w:val="28"/>
@@ -4410,7 +4546,7 @@
                 <m:dPr>
                   <m:ctrlPr>
                     <w:rPr>
-                      <w:rFonts w:ascii="Cambria Math" w:eastAsia="Calibri"/>
+                      <w:rFonts w:ascii="Cambria Math" w:eastAsia="Calibri" w:hAnsi="Cambria Math"/>
                       <w:i/>
                       <w:sz w:val="28"/>
                       <w:szCs w:val="28"/>
@@ -4419,6 +4555,9 @@
                 </m:dPr>
                 <m:e>
                   <m:r>
+                    <m:rPr>
+                      <m:sty m:val="p"/>
+                    </m:rPr>
                     <w:rPr>
                       <w:rFonts w:ascii="Cambria Math" w:eastAsia="Calibri"/>
                       <w:sz w:val="28"/>
@@ -4445,12 +4584,6 @@
                 <w:szCs w:val="28"/>
               </w:rPr>
               <w:instrText xml:space="preserve"> </w:instrText>
-            </w:r>
-            <w:r>
-              <w:rPr>
-                <w:szCs w:val="28"/>
-              </w:rPr>
-              <w:fldChar w:fldCharType="separate"/>
             </w:r>
             <w:r>
               <w:rPr>
@@ -4512,13 +4645,7 @@
                 <w:rPr>
                   <w:rFonts w:ascii="Cambria Math" w:hAnsi="Cambria Math"/>
                 </w:rPr>
-                <m:t>-1</m:t>
-              </m:r>
-              <m:r>
-                <w:rPr>
-                  <w:rFonts w:ascii="Cambria Math" w:hAnsi="Cambria Math"/>
-                </w:rPr>
-                <m:t>,</m:t>
+                <m:t>-1,</m:t>
               </m:r>
               <m:sSub>
                 <m:sSubPr>
@@ -4584,15 +4711,7 @@
                 <w:rPr>
                   <w:rFonts w:ascii="Cambria Math" w:hAnsi="Cambria Math"/>
                 </w:rPr>
-                <m:t>+</m:t>
-              </m:r>
-              <w:bookmarkStart w:id="0" w:name="_GoBack"/>
-              <w:bookmarkEnd w:id="0"/>
-              <m:r>
-                <w:rPr>
-                  <w:rFonts w:ascii="Cambria Math" w:hAnsi="Cambria Math"/>
-                </w:rPr>
-                <m:t>1</m:t>
+                <m:t>+1</m:t>
               </m:r>
             </m:oMath>
             <w:r>
@@ -4690,7 +4809,7 @@
                                 </pic:cNvPicPr>
                               </pic:nvPicPr>
                               <pic:blipFill rotWithShape="1">
-                                <a:blip r:embed="rId12" cstate="print">
+                                <a:blip r:embed="rId13" cstate="print">
                                   <a:extLst>
                                     <a:ext uri="{28A0092B-C50C-407E-A947-70E740481C1C}">
                                       <a14:useLocalDpi xmlns:a14="http://schemas.microsoft.com/office/drawing/2010/main" val="0"/>
@@ -4779,7 +4898,7 @@
                                 </pic:cNvPicPr>
                               </pic:nvPicPr>
                               <pic:blipFill rotWithShape="1">
-                                <a:blip r:embed="rId13" cstate="print">
+                                <a:blip r:embed="rId14" cstate="print">
                                   <a:extLst>
                                     <a:ext uri="{28A0092B-C50C-407E-A947-70E740481C1C}">
                                       <a14:useLocalDpi xmlns:a14="http://schemas.microsoft.com/office/drawing/2010/main" val="0"/>
@@ -4871,7 +4990,7 @@
                                 </pic:cNvPicPr>
                               </pic:nvPicPr>
                               <pic:blipFill rotWithShape="1">
-                                <a:blip r:embed="rId14" cstate="print">
+                                <a:blip r:embed="rId15" cstate="print">
                                   <a:extLst>
                                     <a:ext uri="{28A0092B-C50C-407E-A947-70E740481C1C}">
                                       <a14:useLocalDpi xmlns:a14="http://schemas.microsoft.com/office/drawing/2010/main" val="0"/>
@@ -4976,7 +5095,7 @@
                                 </pic:cNvPicPr>
                               </pic:nvPicPr>
                               <pic:blipFill rotWithShape="1">
-                                <a:blip r:embed="rId15" cstate="print">
+                                <a:blip r:embed="rId16" cstate="print">
                                   <a:extLst>
                                     <a:ext uri="{28A0092B-C50C-407E-A947-70E740481C1C}">
                                       <a14:useLocalDpi xmlns:a14="http://schemas.microsoft.com/office/drawing/2010/main" val="0"/>
@@ -7645,6 +7764,7 @@
                 <w:b/>
               </w:rPr>
             </w:pPr>
+            <w:bookmarkStart w:id="0" w:name="_GoBack" w:colFirst="1" w:colLast="1"/>
             <w:r>
               <w:rPr>
                 <w:b/>
@@ -7677,1098 +7797,6 @@
               <w:t>Нахождения дисперсии результата оценки амплитуды</w:t>
             </w:r>
           </w:p>
-          <w:tbl>
-            <w:tblPr>
-              <w:tblStyle w:val="a4"/>
-              <w:tblW w:w="0" w:type="auto"/>
-              <w:tblLayout w:type="fixed"/>
-              <w:tblLook w:val="04A0" w:firstRow="1" w:lastRow="0" w:firstColumn="1" w:lastColumn="0" w:noHBand="0" w:noVBand="1"/>
-            </w:tblPr>
-            <w:tblGrid>
-              <w:gridCol w:w="3057"/>
-              <w:gridCol w:w="3057"/>
-            </w:tblGrid>
-            <w:tr>
-              <w:tc>
-                <w:tcPr>
-                  <w:tcW w:w="3057" w:type="dxa"/>
-                </w:tcPr>
-                <w:p>
-                  <w:pPr>
-                    <w:spacing w:line="264" w:lineRule="auto"/>
-                    <w:jc w:val="both"/>
-                    <w:rPr>
-                      <w:color w:val="FF0000"/>
-                    </w:rPr>
-                  </w:pPr>
-                  <w:r>
-                    <w:rPr>
-                      <w:b/>
-                      <w:color w:val="FF0000"/>
-                    </w:rPr>
-                    <w:t xml:space="preserve">Граница </w:t>
-                  </w:r>
-                  <w:proofErr w:type="spellStart"/>
-                  <w:r>
-                    <w:rPr>
-                      <w:b/>
-                      <w:color w:val="FF0000"/>
-                    </w:rPr>
-                    <w:t>Крамера-Рао</w:t>
-                  </w:r>
-                  <w:proofErr w:type="spellEnd"/>
-                  <w:r>
-                    <w:rPr>
-                      <w:b/>
-                      <w:color w:val="FF0000"/>
-                    </w:rPr>
-                    <w:t xml:space="preserve"> для величины </w:t>
-                  </w:r>
-                  <m:oMath>
-                    <m:r>
-                      <w:rPr>
-                        <w:rFonts w:ascii="Cambria Math" w:hAnsi="Cambria Math"/>
-                        <w:color w:val="FF0000"/>
-                      </w:rPr>
-                      <m:t>α</m:t>
-                    </m:r>
-                  </m:oMath>
-                  <w:r>
-                    <w:rPr>
-                      <w:color w:val="FF0000"/>
-                    </w:rPr>
-                    <w:t>:</w:t>
-                  </w:r>
-                </w:p>
-                <w:tbl>
-                  <w:tblPr>
-                    <w:tblpPr w:leftFromText="180" w:rightFromText="180" w:vertAnchor="text" w:horzAnchor="margin" w:tblpY="3"/>
-                    <w:tblOverlap w:val="never"/>
-                    <w:tblW w:w="2893" w:type="dxa"/>
-                    <w:tblBorders>
-                      <w:top w:val="nil"/>
-                      <w:left w:val="nil"/>
-                      <w:bottom w:val="nil"/>
-                      <w:right w:val="nil"/>
-                      <w:insideH w:val="nil"/>
-                      <w:insideV w:val="nil"/>
-                    </w:tblBorders>
-                    <w:tblLayout w:type="fixed"/>
-                    <w:tblLook w:val="0400" w:firstRow="0" w:lastRow="0" w:firstColumn="0" w:lastColumn="0" w:noHBand="0" w:noVBand="1"/>
-                  </w:tblPr>
-                  <w:tblGrid>
-                    <w:gridCol w:w="2397"/>
-                    <w:gridCol w:w="496"/>
-                  </w:tblGrid>
-                  <w:tr>
-                    <w:tc>
-                      <w:tcPr>
-                        <w:tcW w:w="2397" w:type="dxa"/>
-                      </w:tcPr>
-                      <w:p>
-                        <w:pPr>
-                          <w:jc w:val="center"/>
-                          <w:rPr>
-                            <w:color w:val="FF0000"/>
-                          </w:rPr>
-                        </w:pPr>
-                        <m:oMath>
-                          <m:r>
-                            <m:rPr>
-                              <m:sty m:val="p"/>
-                            </m:rPr>
-                            <w:rPr>
-                              <w:rFonts w:ascii="Cambria Math" w:hAnsi="Cambria Math"/>
-                              <w:color w:val="FF0000"/>
-                              <w:lang w:val="en-GB"/>
-                            </w:rPr>
-                            <m:t>var</m:t>
-                          </m:r>
-                          <m:r>
-                            <w:rPr>
-                              <w:rFonts w:ascii="Cambria Math" w:hAnsi="Cambria Math"/>
-                              <w:color w:val="FF0000"/>
-                            </w:rPr>
-                            <m:t>(</m:t>
-                          </m:r>
-                          <m:r>
-                            <w:rPr>
-                              <w:rFonts w:ascii="Cambria Math" w:hAnsi="Cambria Math"/>
-                              <w:color w:val="FF0000"/>
-                              <w:lang w:val="en-GB"/>
-                            </w:rPr>
-                            <m:t>θ</m:t>
-                          </m:r>
-                          <m:r>
-                            <w:rPr>
-                              <w:rFonts w:ascii="Cambria Math" w:hAnsi="Cambria Math"/>
-                              <w:color w:val="FF0000"/>
-                            </w:rPr>
-                            <m:t>)≥</m:t>
-                          </m:r>
-                          <m:f>
-                            <m:fPr>
-                              <m:ctrlPr>
-                                <w:rPr>
-                                  <w:rFonts w:ascii="Cambria Math" w:hAnsi="Cambria Math"/>
-                                  <w:color w:val="FF0000"/>
-                                  <w:lang w:val="en-GB"/>
-                                </w:rPr>
-                              </m:ctrlPr>
-                            </m:fPr>
-                            <m:num>
-                              <m:sSup>
-                                <m:sSupPr>
-                                  <m:ctrlPr>
-                                    <w:rPr>
-                                      <w:rFonts w:ascii="Cambria Math" w:hAnsi="Cambria Math"/>
-                                      <w:color w:val="FF0000"/>
-                                      <w:lang w:val="en-GB"/>
-                                    </w:rPr>
-                                  </m:ctrlPr>
-                                </m:sSupPr>
-                                <m:e>
-                                  <m:d>
-                                    <m:dPr>
-                                      <m:ctrlPr>
-                                        <w:rPr>
-                                          <w:rFonts w:ascii="Cambria Math" w:hAnsi="Cambria Math"/>
-                                          <w:color w:val="FF0000"/>
-                                          <w:lang w:val="en-GB"/>
-                                        </w:rPr>
-                                      </m:ctrlPr>
-                                    </m:dPr>
-                                    <m:e>
-                                      <m:f>
-                                        <m:fPr>
-                                          <m:ctrlPr>
-                                            <w:rPr>
-                                              <w:rFonts w:ascii="Cambria Math" w:hAnsi="Cambria Math"/>
-                                              <w:color w:val="FF0000"/>
-                                              <w:lang w:val="en-GB"/>
-                                            </w:rPr>
-                                          </m:ctrlPr>
-                                        </m:fPr>
-                                        <m:num>
-                                          <m:sSup>
-                                            <m:sSupPr>
-                                              <m:ctrlPr>
-                                                <w:rPr>
-                                                  <w:rFonts w:ascii="Cambria Math" w:hAnsi="Cambria Math"/>
-                                                  <w:color w:val="FF0000"/>
-                                                  <w:lang w:val="en-GB"/>
-                                                </w:rPr>
-                                              </m:ctrlPr>
-                                            </m:sSupPr>
-                                            <m:e>
-                                              <m:r>
-                                                <w:rPr>
-                                                  <w:rFonts w:ascii="Cambria Math" w:hAnsi="Cambria Math"/>
-                                                  <w:color w:val="FF0000"/>
-                                                  <w:lang w:val="en-GB"/>
-                                                </w:rPr>
-                                                <m:t>∂</m:t>
-                                              </m:r>
-                                            </m:e>
-                                            <m:sup>
-                                              <m:r>
-                                                <w:rPr>
-                                                  <w:rFonts w:ascii="Cambria Math" w:hAnsi="Cambria Math"/>
-                                                  <w:color w:val="FF0000"/>
-                                                </w:rPr>
-                                                <m:t>2</m:t>
-                                              </m:r>
-                                            </m:sup>
-                                          </m:sSup>
-                                          <m:r>
-                                            <w:rPr>
-                                              <w:rFonts w:ascii="Cambria Math" w:hAnsi="Cambria Math"/>
-                                              <w:color w:val="FF0000"/>
-                                              <w:lang w:val="en-GB"/>
-                                            </w:rPr>
-                                            <m:t>g</m:t>
-                                          </m:r>
-                                        </m:num>
-                                        <m:den>
-                                          <m:r>
-                                            <w:rPr>
-                                              <w:rFonts w:ascii="Cambria Math" w:hAnsi="Cambria Math"/>
-                                              <w:color w:val="FF0000"/>
-                                              <w:lang w:val="en-GB"/>
-                                            </w:rPr>
-                                            <m:t>∂θ</m:t>
-                                          </m:r>
-                                        </m:den>
-                                      </m:f>
-                                    </m:e>
-                                  </m:d>
-                                </m:e>
-                                <m:sup>
-                                  <m:r>
-                                    <w:rPr>
-                                      <w:rFonts w:ascii="Cambria Math" w:hAnsi="Cambria Math"/>
-                                      <w:color w:val="FF0000"/>
-                                    </w:rPr>
-                                    <m:t>2</m:t>
-                                  </m:r>
-                                </m:sup>
-                              </m:sSup>
-                            </m:num>
-                            <m:den>
-                              <m:r>
-                                <w:rPr>
-                                  <w:rFonts w:ascii="Cambria Math" w:hAnsi="Cambria Math"/>
-                                  <w:color w:val="FF0000"/>
-                                </w:rPr>
-                                <m:t>-</m:t>
-                              </m:r>
-                              <m:r>
-                                <w:rPr>
-                                  <w:rFonts w:ascii="Cambria Math" w:hAnsi="Cambria Math"/>
-                                  <w:color w:val="FF0000"/>
-                                  <w:lang w:val="en-GB"/>
-                                </w:rPr>
-                                <m:t>E</m:t>
-                              </m:r>
-                              <m:d>
-                                <m:dPr>
-                                  <m:begChr m:val="["/>
-                                  <m:endChr m:val="]"/>
-                                  <m:ctrlPr>
-                                    <w:rPr>
-                                      <w:rFonts w:ascii="Cambria Math" w:hAnsi="Cambria Math"/>
-                                      <w:color w:val="FF0000"/>
-                                      <w:lang w:val="en-GB"/>
-                                    </w:rPr>
-                                  </m:ctrlPr>
-                                </m:dPr>
-                                <m:e>
-                                  <m:f>
-                                    <m:fPr>
-                                      <m:ctrlPr>
-                                        <w:rPr>
-                                          <w:rFonts w:ascii="Cambria Math" w:hAnsi="Cambria Math"/>
-                                          <w:color w:val="FF0000"/>
-                                          <w:lang w:val="en-GB"/>
-                                        </w:rPr>
-                                      </m:ctrlPr>
-                                    </m:fPr>
-                                    <m:num>
-                                      <m:sSup>
-                                        <m:sSupPr>
-                                          <m:ctrlPr>
-                                            <w:rPr>
-                                              <w:rFonts w:ascii="Cambria Math" w:hAnsi="Cambria Math"/>
-                                              <w:color w:val="FF0000"/>
-                                              <w:lang w:val="en-GB"/>
-                                            </w:rPr>
-                                          </m:ctrlPr>
-                                        </m:sSupPr>
-                                        <m:e>
-                                          <m:r>
-                                            <w:rPr>
-                                              <w:rFonts w:ascii="Cambria Math" w:hAnsi="Cambria Math"/>
-                                              <w:color w:val="FF0000"/>
-                                              <w:lang w:val="en-GB"/>
-                                            </w:rPr>
-                                            <m:t>∂</m:t>
-                                          </m:r>
-                                        </m:e>
-                                        <m:sup>
-                                          <m:r>
-                                            <w:rPr>
-                                              <w:rFonts w:ascii="Cambria Math" w:hAnsi="Cambria Math"/>
-                                              <w:color w:val="FF0000"/>
-                                            </w:rPr>
-                                            <m:t>2</m:t>
-                                          </m:r>
-                                        </m:sup>
-                                      </m:sSup>
-                                      <m:r>
-                                        <m:rPr>
-                                          <m:sty m:val="p"/>
-                                        </m:rPr>
-                                        <w:rPr>
-                                          <w:rFonts w:ascii="Cambria Math" w:hAnsi="Cambria Math"/>
-                                          <w:color w:val="FF0000"/>
-                                          <w:lang w:val="en-GB"/>
-                                        </w:rPr>
-                                        <m:t>ln</m:t>
-                                      </m:r>
-                                      <m:r>
-                                        <w:rPr>
-                                          <w:rFonts w:ascii="Cambria Math" w:hAnsi="Cambria Math"/>
-                                          <w:color w:val="FF0000"/>
-                                          <w:lang w:val="en-GB"/>
-                                        </w:rPr>
-                                        <m:t>p</m:t>
-                                      </m:r>
-                                      <m:r>
-                                        <w:rPr>
-                                          <w:rFonts w:ascii="Cambria Math" w:hAnsi="Cambria Math"/>
-                                          <w:color w:val="FF0000"/>
-                                        </w:rPr>
-                                        <m:t>(</m:t>
-                                      </m:r>
-                                      <m:r>
-                                        <w:rPr>
-                                          <w:rFonts w:ascii="Cambria Math" w:hAnsi="Cambria Math"/>
-                                          <w:color w:val="FF0000"/>
-                                          <w:lang w:val="en-GB"/>
-                                        </w:rPr>
-                                        <m:t>x</m:t>
-                                      </m:r>
-                                      <m:r>
-                                        <w:rPr>
-                                          <w:rFonts w:ascii="Cambria Math" w:hAnsi="Cambria Math"/>
-                                          <w:color w:val="FF0000"/>
-                                        </w:rPr>
-                                        <m:t>;</m:t>
-                                      </m:r>
-                                      <m:r>
-                                        <w:rPr>
-                                          <w:rFonts w:ascii="Cambria Math" w:hAnsi="Cambria Math"/>
-                                          <w:color w:val="FF0000"/>
-                                          <w:lang w:val="en-GB"/>
-                                        </w:rPr>
-                                        <m:t>θ</m:t>
-                                      </m:r>
-                                      <m:r>
-                                        <w:rPr>
-                                          <w:rFonts w:ascii="Cambria Math" w:hAnsi="Cambria Math"/>
-                                          <w:color w:val="FF0000"/>
-                                        </w:rPr>
-                                        <m:t>)</m:t>
-                                      </m:r>
-                                    </m:num>
-                                    <m:den>
-                                      <m:r>
-                                        <w:rPr>
-                                          <w:rFonts w:ascii="Cambria Math" w:hAnsi="Cambria Math"/>
-                                          <w:color w:val="FF0000"/>
-                                          <w:lang w:val="en-GB"/>
-                                        </w:rPr>
-                                        <m:t>∂</m:t>
-                                      </m:r>
-                                      <m:sSup>
-                                        <m:sSupPr>
-                                          <m:ctrlPr>
-                                            <w:rPr>
-                                              <w:rFonts w:ascii="Cambria Math" w:hAnsi="Cambria Math"/>
-                                              <w:color w:val="FF0000"/>
-                                              <w:lang w:val="en-GB"/>
-                                            </w:rPr>
-                                          </m:ctrlPr>
-                                        </m:sSupPr>
-                                        <m:e>
-                                          <m:r>
-                                            <w:rPr>
-                                              <w:rFonts w:ascii="Cambria Math" w:hAnsi="Cambria Math"/>
-                                              <w:color w:val="FF0000"/>
-                                              <w:lang w:val="en-GB"/>
-                                            </w:rPr>
-                                            <m:t>θ</m:t>
-                                          </m:r>
-                                        </m:e>
-                                        <m:sup>
-                                          <m:r>
-                                            <w:rPr>
-                                              <w:rFonts w:ascii="Cambria Math" w:hAnsi="Cambria Math"/>
-                                              <w:color w:val="FF0000"/>
-                                            </w:rPr>
-                                            <m:t>2</m:t>
-                                          </m:r>
-                                        </m:sup>
-                                      </m:sSup>
-                                    </m:den>
-                                  </m:f>
-                                </m:e>
-                              </m:d>
-                            </m:den>
-                          </m:f>
-                        </m:oMath>
-                        <w:r>
-                          <w:rPr>
-                            <w:color w:val="FF0000"/>
-                          </w:rPr>
-                          <w:t>,</w:t>
-                        </w:r>
-                      </w:p>
-                    </w:tc>
-                    <w:tc>
-                      <w:tcPr>
-                        <w:tcW w:w="496" w:type="dxa"/>
-                        <w:vAlign w:val="center"/>
-                      </w:tcPr>
-                      <w:p>
-                        <w:pPr>
-                          <w:spacing w:line="264" w:lineRule="auto"/>
-                          <w:jc w:val="right"/>
-                          <w:rPr>
-                            <w:color w:val="FF0000"/>
-                          </w:rPr>
-                        </w:pPr>
-                        <w:r>
-                          <w:rPr>
-                            <w:color w:val="FF0000"/>
-                          </w:rPr>
-                          <w:t>(8)</w:t>
-                        </w:r>
-                      </w:p>
-                    </w:tc>
-                  </w:tr>
-                </w:tbl>
-                <w:p>
-                  <w:pPr>
-                    <w:spacing w:line="264" w:lineRule="auto"/>
-                    <w:jc w:val="both"/>
-                    <w:rPr>
-                      <w:b/>
-                      <w:bCs/>
-                      <w:color w:val="FF0000"/>
-                    </w:rPr>
-                  </w:pPr>
-                  <w:r>
-                    <w:rPr>
-                      <w:b/>
-                      <w:bCs/>
-                      <w:color w:val="FF0000"/>
-                    </w:rPr>
-                    <w:t>Значение нулевой гармоники сигнала для оконной функции:</w:t>
-                  </w:r>
-                </w:p>
-                <w:p>
-                  <w:pPr>
-                    <w:spacing w:line="264" w:lineRule="auto"/>
-                    <w:jc w:val="both"/>
-                    <w:rPr>
-                      <w:color w:val="FF0000"/>
-                    </w:rPr>
-                  </w:pPr>
-                  <m:oMath>
-                    <m:r>
-                      <w:rPr>
-                        <w:rFonts w:ascii="Cambria Math" w:hAnsi="Cambria Math"/>
-                        <w:color w:val="FF0000"/>
-                        <w:lang w:val="en-GB"/>
-                      </w:rPr>
-                      <m:t>w0=</m:t>
-                    </m:r>
-                    <m:f>
-                      <m:fPr>
-                        <m:ctrlPr>
-                          <w:rPr>
-                            <w:rFonts w:ascii="Cambria Math" w:hAnsi="Cambria Math"/>
-                            <w:color w:val="FF0000"/>
-                            <w:lang w:val="en-GB"/>
-                          </w:rPr>
-                        </m:ctrlPr>
-                      </m:fPr>
-                      <m:num>
-                        <m:nary>
-                          <m:naryPr>
-                            <m:chr m:val="∑"/>
-                            <m:limLoc m:val="undOvr"/>
-                            <m:grow m:val="1"/>
-                            <m:ctrlPr>
-                              <w:rPr>
-                                <w:rFonts w:ascii="Cambria Math" w:hAnsi="Cambria Math"/>
-                                <w:color w:val="FF0000"/>
-                                <w:lang w:val="en-GB"/>
-                              </w:rPr>
-                            </m:ctrlPr>
-                          </m:naryPr>
-                          <m:sub>
-                            <m:r>
-                              <w:rPr>
-                                <w:rFonts w:ascii="Cambria Math" w:hAnsi="Cambria Math"/>
-                                <w:color w:val="FF0000"/>
-                                <w:lang w:val="en-GB"/>
-                              </w:rPr>
-                              <m:t>n=0</m:t>
-                            </m:r>
-                          </m:sub>
-                          <m:sup>
-                            <m:r>
-                              <w:rPr>
-                                <w:rFonts w:ascii="Cambria Math" w:hAnsi="Cambria Math"/>
-                                <w:color w:val="FF0000"/>
-                                <w:lang w:val="en-GB"/>
-                              </w:rPr>
-                              <m:t>N-1</m:t>
-                            </m:r>
-                          </m:sup>
-                          <m:e>
-                            <m:sSub>
-                              <m:sSubPr>
-                                <m:ctrlPr>
-                                  <w:rPr>
-                                    <w:rFonts w:ascii="Cambria Math" w:hAnsi="Cambria Math"/>
-                                    <w:color w:val="FF0000"/>
-                                    <w:lang w:val="en-GB"/>
-                                  </w:rPr>
-                                </m:ctrlPr>
-                              </m:sSubPr>
-                              <m:e>
-                                <m:r>
-                                  <w:rPr>
-                                    <w:rFonts w:ascii="Cambria Math" w:hAnsi="Cambria Math"/>
-                                    <w:color w:val="FF0000"/>
-                                    <w:lang w:val="en-GB"/>
-                                  </w:rPr>
-                                  <m:t>w</m:t>
-                                </m:r>
-                              </m:e>
-                              <m:sub>
-                                <m:r>
-                                  <w:rPr>
-                                    <w:rFonts w:ascii="Cambria Math" w:hAnsi="Cambria Math"/>
-                                    <w:color w:val="FF0000"/>
-                                    <w:lang w:val="en-GB"/>
-                                  </w:rPr>
-                                  <m:t>n</m:t>
-                                </m:r>
-                              </m:sub>
-                            </m:sSub>
-                          </m:e>
-                        </m:nary>
-                      </m:num>
-                      <m:den>
-                        <m:r>
-                          <w:rPr>
-                            <w:rFonts w:ascii="Cambria Math" w:hAnsi="Cambria Math"/>
-                            <w:color w:val="FF0000"/>
-                            <w:lang w:val="en-GB"/>
-                          </w:rPr>
-                          <m:t>N</m:t>
-                        </m:r>
-                      </m:den>
-                    </m:f>
-                  </m:oMath>
-                  <w:r>
-                    <w:rPr>
-                      <w:color w:val="FF0000"/>
-                      <w:lang w:val="en-GB"/>
-                    </w:rPr>
-                    <w:t>.</w:t>
-                  </w:r>
-                </w:p>
-                <w:p>
-                  <w:pPr>
-                    <w:spacing w:line="264" w:lineRule="auto"/>
-                    <w:jc w:val="both"/>
-                    <w:rPr>
-                      <w:color w:val="FF0000"/>
-                    </w:rPr>
-                  </w:pPr>
-                </w:p>
-                <w:p>
-                  <w:pPr>
-                    <w:spacing w:line="264" w:lineRule="auto"/>
-                    <w:jc w:val="both"/>
-                    <w:rPr>
-                      <w:b/>
-                      <w:color w:val="FF0000"/>
-                    </w:rPr>
-                  </w:pPr>
-                </w:p>
-              </w:tc>
-              <w:tc>
-                <w:tcPr>
-                  <w:tcW w:w="3057" w:type="dxa"/>
-                </w:tcPr>
-                <w:p>
-                  <w:pPr>
-                    <w:spacing w:line="264" w:lineRule="auto"/>
-                    <w:jc w:val="both"/>
-                    <w:rPr>
-                      <w:color w:val="FF0000"/>
-                    </w:rPr>
-                  </w:pPr>
-                  <m:oMath>
-                    <m:sSup>
-                      <m:sSupPr>
-                        <m:ctrlPr>
-                          <w:rPr>
-                            <w:rFonts w:ascii="Cambria Math" w:hAnsi="Cambria Math"/>
-                            <w:color w:val="FF0000"/>
-                            <w:lang w:val="en-GB"/>
-                          </w:rPr>
-                        </m:ctrlPr>
-                      </m:sSupPr>
-                      <m:e>
-                        <m:r>
-                          <w:rPr>
-                            <w:rFonts w:ascii="Cambria Math" w:hAnsi="Cambria Math"/>
-                            <w:color w:val="FF0000"/>
-                            <w:lang w:val="en-GB"/>
-                          </w:rPr>
-                          <m:t>A</m:t>
-                        </m:r>
-                      </m:e>
-                      <m:sup>
-                        <m:r>
-                          <w:rPr>
-                            <w:rFonts w:ascii="Cambria Math" w:hAnsi="Cambria Math"/>
-                            <w:color w:val="FF0000"/>
-                          </w:rPr>
-                          <m:t>'</m:t>
-                        </m:r>
-                      </m:sup>
-                    </m:sSup>
-                    <m:r>
-                      <w:rPr>
-                        <w:rFonts w:ascii="Cambria Math" w:hAnsi="Cambria Math"/>
-                        <w:color w:val="FF0000"/>
-                      </w:rPr>
-                      <m:t>=</m:t>
-                    </m:r>
-                    <m:f>
-                      <m:fPr>
-                        <m:ctrlPr>
-                          <w:rPr>
-                            <w:rFonts w:ascii="Cambria Math" w:hAnsi="Cambria Math"/>
-                            <w:color w:val="FF0000"/>
-                            <w:lang w:val="en-GB"/>
-                          </w:rPr>
-                        </m:ctrlPr>
-                      </m:fPr>
-                      <m:num>
-                        <m:r>
-                          <w:rPr>
-                            <w:rFonts w:ascii="Cambria Math" w:hAnsi="Cambria Math"/>
-                            <w:color w:val="FF0000"/>
-                            <w:lang w:val="en-GB"/>
-                          </w:rPr>
-                          <m:t>A</m:t>
-                        </m:r>
-                      </m:num>
-                      <m:den>
-                        <m:r>
-                          <w:rPr>
-                            <w:rFonts w:ascii="Cambria Math" w:hAnsi="Cambria Math"/>
-                            <w:color w:val="FF0000"/>
-                            <w:lang w:val="en-GB"/>
-                          </w:rPr>
-                          <m:t>w</m:t>
-                        </m:r>
-                        <m:r>
-                          <w:rPr>
-                            <w:rFonts w:ascii="Cambria Math" w:hAnsi="Cambria Math"/>
-                            <w:color w:val="FF0000"/>
-                          </w:rPr>
-                          <m:t>0</m:t>
-                        </m:r>
-                      </m:den>
-                    </m:f>
-                  </m:oMath>
-                  <w:r>
-                    <w:rPr>
-                      <w:color w:val="FF0000"/>
-                    </w:rPr>
-                    <w:t>.</w:t>
-                  </w:r>
-                </w:p>
-                <w:p>
-                  <w:pPr>
-                    <w:spacing w:line="264" w:lineRule="auto"/>
-                    <w:jc w:val="both"/>
-                    <w:rPr>
-                      <w:b/>
-                      <w:color w:val="FF0000"/>
-                    </w:rPr>
-                  </w:pPr>
-                  <w:r>
-                    <w:rPr>
-                      <w:b/>
-                      <w:color w:val="FF0000"/>
-                    </w:rPr>
-                    <w:t xml:space="preserve">Величина </w:t>
-                  </w:r>
-                  <m:oMath>
-                    <m:r>
-                      <m:rPr>
-                        <m:sty m:val="bi"/>
-                      </m:rPr>
-                      <w:rPr>
-                        <w:rFonts w:ascii="Cambria Math" w:hAnsi="Cambria Math"/>
-                        <w:color w:val="FF0000"/>
-                        <w:lang w:val="en-US"/>
-                      </w:rPr>
-                      <m:t>θ</m:t>
-                    </m:r>
-                  </m:oMath>
-                  <w:r>
-                    <w:rPr>
-                      <w:b/>
-                      <w:color w:val="FF0000"/>
-                    </w:rPr>
-                    <w:t xml:space="preserve"> с известной границей </w:t>
-                  </w:r>
-                  <w:proofErr w:type="spellStart"/>
-                  <w:r>
-                    <w:rPr>
-                      <w:b/>
-                      <w:color w:val="FF0000"/>
-                    </w:rPr>
-                    <w:t>Крамера-Рао</w:t>
-                  </w:r>
-                  <w:proofErr w:type="spellEnd"/>
-                  <w:r>
-                    <w:rPr>
-                      <w:b/>
-                      <w:color w:val="FF0000"/>
-                    </w:rPr>
-                    <w:t xml:space="preserve"> это </w:t>
-                  </w:r>
-                  <m:oMath>
-                    <m:r>
-                      <m:rPr>
-                        <m:sty m:val="bi"/>
-                      </m:rPr>
-                      <w:rPr>
-                        <w:rFonts w:ascii="Cambria Math" w:hAnsi="Cambria Math"/>
-                        <w:color w:val="FF0000"/>
-                        <w:lang w:val="en-GB"/>
-                      </w:rPr>
-                      <m:t>A</m:t>
-                    </m:r>
-                  </m:oMath>
-                  <w:r>
-                    <w:rPr>
-                      <w:b/>
-                      <w:color w:val="FF0000"/>
-                    </w:rPr>
-                    <w:t xml:space="preserve">, </w:t>
-                  </w:r>
-                </w:p>
-                <w:p>
-                  <w:pPr>
-                    <w:spacing w:line="264" w:lineRule="auto"/>
-                    <w:jc w:val="both"/>
-                    <w:rPr>
-                      <w:b/>
-                      <w:iCs/>
-                      <w:color w:val="FF0000"/>
-                    </w:rPr>
-                  </w:pPr>
-                  <w:r>
-                    <w:rPr>
-                      <w:b/>
-                      <w:color w:val="FF0000"/>
-                    </w:rPr>
-                    <w:t xml:space="preserve">величина </w:t>
-                  </w:r>
-                  <m:oMath>
-                    <m:r>
-                      <m:rPr>
-                        <m:sty m:val="bi"/>
-                      </m:rPr>
-                      <w:rPr>
-                        <w:rFonts w:ascii="Cambria Math" w:hAnsi="Cambria Math"/>
-                        <w:color w:val="FF0000"/>
-                        <w:lang w:val="en-GB"/>
-                      </w:rPr>
-                      <m:t>α</m:t>
-                    </m:r>
-                  </m:oMath>
-                  <w:r>
-                    <w:rPr>
-                      <w:b/>
-                      <w:color w:val="FF0000"/>
-                    </w:rPr>
-                    <w:t xml:space="preserve">  с неизвестной границей </w:t>
-                  </w:r>
-                  <m:oMath>
-                    <m:r>
-                      <m:rPr>
-                        <m:sty m:val="bi"/>
-                      </m:rPr>
-                      <w:rPr>
-                        <w:rFonts w:ascii="Cambria Math" w:hAnsi="Cambria Math"/>
-                        <w:color w:val="FF0000"/>
-                        <w:lang w:val="en-GB"/>
-                      </w:rPr>
-                      <m:t>A</m:t>
-                    </m:r>
-                    <m:r>
-                      <m:rPr>
-                        <m:sty m:val="bi"/>
-                      </m:rPr>
-                      <w:rPr>
-                        <w:rFonts w:ascii="Cambria Math" w:hAnsi="Cambria Math"/>
-                        <w:color w:val="FF0000"/>
-                      </w:rPr>
-                      <m:t>'</m:t>
-                    </m:r>
-                  </m:oMath>
-                  <w:r>
-                    <w:rPr>
-                      <w:b/>
-                      <w:iCs/>
-                      <w:color w:val="FF0000"/>
-                    </w:rPr>
-                    <w:t>:</w:t>
-                  </w:r>
-                </w:p>
-                <w:p>
-                  <w:pPr>
-                    <w:jc w:val="both"/>
-                    <w:rPr>
-                      <w:color w:val="FF0000"/>
-                      <w:lang w:val="en-US"/>
-                    </w:rPr>
-                  </w:pPr>
-                  <m:oMathPara>
-                    <m:oMathParaPr>
-                      <m:jc m:val="left"/>
-                    </m:oMathParaPr>
-                    <m:oMath>
-                      <m:r>
-                        <w:rPr>
-                          <w:rFonts w:ascii="Cambria Math" w:hAnsi="Cambria Math"/>
-                          <w:color w:val="FF0000"/>
-                        </w:rPr>
-                        <m:t>g(θ)=</m:t>
-                      </m:r>
-                      <m:f>
-                        <m:fPr>
-                          <m:ctrlPr>
-                            <w:rPr>
-                              <w:rFonts w:ascii="Cambria Math" w:hAnsi="Cambria Math"/>
-                              <w:color w:val="FF0000"/>
-                            </w:rPr>
-                          </m:ctrlPr>
-                        </m:fPr>
-                        <m:num>
-                          <m:r>
-                            <w:rPr>
-                              <w:rFonts w:ascii="Cambria Math" w:hAnsi="Cambria Math"/>
-                              <w:color w:val="FF0000"/>
-                            </w:rPr>
-                            <m:t>θ</m:t>
-                          </m:r>
-                        </m:num>
-                        <m:den>
-                          <m:r>
-                            <w:rPr>
-                              <w:rFonts w:ascii="Cambria Math" w:hAnsi="Cambria Math"/>
-                              <w:color w:val="FF0000"/>
-                            </w:rPr>
-                            <m:t>w0</m:t>
-                          </m:r>
-                        </m:den>
-                      </m:f>
-                    </m:oMath>
-                  </m:oMathPara>
-                </w:p>
-                <w:p>
-                  <w:pPr>
-                    <w:jc w:val="both"/>
-                    <w:rPr>
-                      <w:color w:val="FF0000"/>
-                      <w:lang w:val="en-US"/>
-                    </w:rPr>
-                  </w:pPr>
-                </w:p>
-                <w:p>
-                  <w:pPr>
-                    <w:spacing w:line="264" w:lineRule="auto"/>
-                    <w:jc w:val="both"/>
-                    <w:rPr>
-                      <w:b/>
-                      <w:color w:val="FF0000"/>
-                    </w:rPr>
-                  </w:pPr>
-                  <m:oMathPara>
-                    <m:oMathParaPr>
-                      <m:jc m:val="left"/>
-                    </m:oMathParaPr>
-                    <m:oMath>
-                      <m:sSup>
-                        <m:sSupPr>
-                          <m:ctrlPr>
-                            <w:rPr>
-                              <w:rFonts w:ascii="Cambria Math" w:hAnsi="Cambria Math"/>
-                              <w:color w:val="FF0000"/>
-                              <w:lang w:val="en-US"/>
-                            </w:rPr>
-                          </m:ctrlPr>
-                        </m:sSupPr>
-                        <m:e>
-                          <m:d>
-                            <m:dPr>
-                              <m:ctrlPr>
-                                <w:rPr>
-                                  <w:rFonts w:ascii="Cambria Math" w:hAnsi="Cambria Math"/>
-                                  <w:color w:val="FF0000"/>
-                                  <w:lang w:val="en-US"/>
-                                </w:rPr>
-                              </m:ctrlPr>
-                            </m:dPr>
-                            <m:e>
-                              <m:f>
-                                <m:fPr>
-                                  <m:ctrlPr>
-                                    <w:rPr>
-                                      <w:rFonts w:ascii="Cambria Math" w:hAnsi="Cambria Math"/>
-                                      <w:color w:val="FF0000"/>
-                                      <w:lang w:val="en-US"/>
-                                    </w:rPr>
-                                  </m:ctrlPr>
-                                </m:fPr>
-                                <m:num>
-                                  <m:sSup>
-                                    <m:sSupPr>
-                                      <m:ctrlPr>
-                                        <w:rPr>
-                                          <w:rFonts w:ascii="Cambria Math" w:hAnsi="Cambria Math"/>
-                                          <w:color w:val="FF0000"/>
-                                          <w:lang w:val="en-US"/>
-                                        </w:rPr>
-                                      </m:ctrlPr>
-                                    </m:sSupPr>
-                                    <m:e>
-                                      <m:r>
-                                        <w:rPr>
-                                          <w:rFonts w:ascii="Cambria Math" w:hAnsi="Cambria Math"/>
-                                          <w:color w:val="FF0000"/>
-                                          <w:lang w:val="en-US"/>
-                                        </w:rPr>
-                                        <m:t>∂</m:t>
-                                      </m:r>
-                                    </m:e>
-                                    <m:sup>
-                                      <m:r>
-                                        <w:rPr>
-                                          <w:rFonts w:ascii="Cambria Math" w:hAnsi="Cambria Math"/>
-                                          <w:color w:val="FF0000"/>
-                                          <w:lang w:val="en-US"/>
-                                        </w:rPr>
-                                        <m:t>2</m:t>
-                                      </m:r>
-                                    </m:sup>
-                                  </m:sSup>
-                                  <m:r>
-                                    <w:rPr>
-                                      <w:rFonts w:ascii="Cambria Math" w:hAnsi="Cambria Math"/>
-                                      <w:color w:val="FF0000"/>
-                                      <w:lang w:val="en-US"/>
-                                    </w:rPr>
-                                    <m:t>g</m:t>
-                                  </m:r>
-                                </m:num>
-                                <m:den>
-                                  <m:r>
-                                    <w:rPr>
-                                      <w:rFonts w:ascii="Cambria Math" w:hAnsi="Cambria Math"/>
-                                      <w:color w:val="FF0000"/>
-                                      <w:lang w:val="en-US"/>
-                                    </w:rPr>
-                                    <m:t>∂θ</m:t>
-                                  </m:r>
-                                </m:den>
-                              </m:f>
-                            </m:e>
-                          </m:d>
-                        </m:e>
-                        <m:sup>
-                          <m:r>
-                            <w:rPr>
-                              <w:rFonts w:ascii="Cambria Math" w:hAnsi="Cambria Math"/>
-                              <w:color w:val="FF0000"/>
-                              <w:lang w:val="en-US"/>
-                            </w:rPr>
-                            <m:t>2</m:t>
-                          </m:r>
-                        </m:sup>
-                      </m:sSup>
-                      <m:r>
-                        <w:rPr>
-                          <w:rFonts w:ascii="Cambria Math" w:hAnsi="Cambria Math"/>
-                          <w:color w:val="FF0000"/>
-                          <w:lang w:val="en-US"/>
-                        </w:rPr>
-                        <m:t>=</m:t>
-                      </m:r>
-                      <m:f>
-                        <m:fPr>
-                          <m:ctrlPr>
-                            <w:rPr>
-                              <w:rFonts w:ascii="Cambria Math" w:hAnsi="Cambria Math"/>
-                              <w:color w:val="FF0000"/>
-                              <w:lang w:val="en-US"/>
-                            </w:rPr>
-                          </m:ctrlPr>
-                        </m:fPr>
-                        <m:num>
-                          <m:r>
-                            <w:rPr>
-                              <w:rFonts w:ascii="Cambria Math" w:hAnsi="Cambria Math"/>
-                              <w:color w:val="FF0000"/>
-                              <w:lang w:val="en-US"/>
-                            </w:rPr>
-                            <m:t>1</m:t>
-                          </m:r>
-                        </m:num>
-                        <m:den>
-                          <m:r>
-                            <w:rPr>
-                              <w:rFonts w:ascii="Cambria Math" w:hAnsi="Cambria Math"/>
-                              <w:color w:val="FF0000"/>
-                              <w:lang w:val="en-US"/>
-                            </w:rPr>
-                            <m:t>w</m:t>
-                          </m:r>
-                          <m:sSup>
-                            <m:sSupPr>
-                              <m:ctrlPr>
-                                <w:rPr>
-                                  <w:rFonts w:ascii="Cambria Math" w:hAnsi="Cambria Math"/>
-                                  <w:color w:val="FF0000"/>
-                                  <w:lang w:val="en-US"/>
-                                </w:rPr>
-                              </m:ctrlPr>
-                            </m:sSupPr>
-                            <m:e>
-                              <m:r>
-                                <w:rPr>
-                                  <w:rFonts w:ascii="Cambria Math" w:hAnsi="Cambria Math"/>
-                                  <w:color w:val="FF0000"/>
-                                  <w:lang w:val="en-US"/>
-                                </w:rPr>
-                                <m:t>0</m:t>
-                              </m:r>
-                            </m:e>
-                            <m:sup>
-                              <m:r>
-                                <w:rPr>
-                                  <w:rFonts w:ascii="Cambria Math" w:hAnsi="Cambria Math"/>
-                                  <w:color w:val="FF0000"/>
-                                  <w:lang w:val="en-US"/>
-                                </w:rPr>
-                                <m:t>2</m:t>
-                              </m:r>
-                            </m:sup>
-                          </m:sSup>
-                        </m:den>
-                      </m:f>
-                    </m:oMath>
-                  </m:oMathPara>
-                </w:p>
-                <w:p>
-                  <w:pPr>
-                    <w:spacing w:line="264" w:lineRule="auto"/>
-                    <w:jc w:val="both"/>
-                    <w:rPr>
-                      <w:b/>
-                      <w:color w:val="FF0000"/>
-                    </w:rPr>
-                  </w:pPr>
-                </w:p>
-              </w:tc>
-            </w:tr>
-          </w:tbl>
           <w:p>
             <w:pPr>
               <w:spacing w:line="264" w:lineRule="auto"/>
@@ -8778,6 +7806,46 @@
                 <w:b/>
               </w:rPr>
             </w:pPr>
+            <w:r>
+              <w:rPr>
+                <w:noProof/>
+              </w:rPr>
+              <w:drawing>
+                <wp:inline distT="0" distB="0" distL="0" distR="0" wp14:anchorId="7FDDECEB" wp14:editId="7FD6F3DF">
+                  <wp:extent cx="3891915" cy="2671445"/>
+                  <wp:effectExtent l="0" t="0" r="0" b="0"/>
+                  <wp:docPr id="30" name="Рисунок 30"/>
+                  <wp:cNvGraphicFramePr>
+                    <a:graphicFrameLocks xmlns:a="http://schemas.openxmlformats.org/drawingml/2006/main" noChangeAspect="1"/>
+                  </wp:cNvGraphicFramePr>
+                  <a:graphic xmlns:a="http://schemas.openxmlformats.org/drawingml/2006/main">
+                    <a:graphicData uri="http://schemas.openxmlformats.org/drawingml/2006/picture">
+                      <pic:pic xmlns:pic="http://schemas.openxmlformats.org/drawingml/2006/picture">
+                        <pic:nvPicPr>
+                          <pic:cNvPr id="1" name=""/>
+                          <pic:cNvPicPr/>
+                        </pic:nvPicPr>
+                        <pic:blipFill>
+                          <a:blip r:embed="rId17"/>
+                          <a:stretch>
+                            <a:fillRect/>
+                          </a:stretch>
+                        </pic:blipFill>
+                        <pic:spPr>
+                          <a:xfrm>
+                            <a:off x="0" y="0"/>
+                            <a:ext cx="3891915" cy="2671445"/>
+                          </a:xfrm>
+                          <a:prstGeom prst="rect">
+                            <a:avLst/>
+                          </a:prstGeom>
+                        </pic:spPr>
+                      </pic:pic>
+                    </a:graphicData>
+                  </a:graphic>
+                </wp:inline>
+              </w:drawing>
+            </w:r>
           </w:p>
           <w:p>
             <w:pPr>
@@ -8786,6 +7854,7 @@
               <w:jc w:val="both"/>
               <w:rPr>
                 <w:b/>
+                <w:lang w:val="en-US"/>
               </w:rPr>
             </w:pPr>
           </w:p>
@@ -8799,23 +7868,14 @@
               <w:spacing w:line="264" w:lineRule="auto"/>
               <w:ind w:firstLine="284"/>
               <w:jc w:val="both"/>
-              <w:rPr>
-                <w:color w:val="FF0000"/>
-              </w:rPr>
             </w:pPr>
             <w:r>
-              <w:rPr>
-                <w:color w:val="FF0000"/>
-              </w:rPr>
               <w:t xml:space="preserve">Теперь, для нахождения дисперсии результата оценки амплитуды, мы можем воспользоваться формулой </w:t>
             </w:r>
           </w:p>
           <w:p>
             <w:pPr>
               <w:jc w:val="both"/>
-              <w:rPr>
-                <w:color w:val="FF0000"/>
-              </w:rPr>
             </w:pPr>
             <m:oMath>
               <m:r>
@@ -8824,7 +7884,6 @@
                 </m:rPr>
                 <w:rPr>
                   <w:rFonts w:ascii="Cambria Math" w:hAnsi="Cambria Math"/>
-                  <w:color w:val="FF0000"/>
                   <w:lang w:val="en-US"/>
                 </w:rPr>
                 <m:t>var</m:t>
@@ -8832,14 +7891,12 @@
               <m:r>
                 <w:rPr>
                   <w:rFonts w:ascii="Cambria Math" w:hAnsi="Cambria Math"/>
-                  <w:color w:val="FF0000"/>
                 </w:rPr>
                 <m:t>(</m:t>
               </m:r>
               <m:r>
                 <w:rPr>
                   <w:rFonts w:ascii="Cambria Math" w:hAnsi="Cambria Math"/>
-                  <w:color w:val="FF0000"/>
                   <w:lang w:val="en-US"/>
                 </w:rPr>
                 <m:t>θ</m:t>
@@ -8847,7 +7904,6 @@
               <m:r>
                 <w:rPr>
                   <w:rFonts w:ascii="Cambria Math" w:hAnsi="Cambria Math"/>
-                  <w:color w:val="FF0000"/>
                 </w:rPr>
                 <m:t>)≥</m:t>
               </m:r>
@@ -8856,7 +7912,6 @@
                   <m:ctrlPr>
                     <w:rPr>
                       <w:rFonts w:ascii="Cambria Math" w:hAnsi="Cambria Math"/>
-                      <w:color w:val="FF0000"/>
                       <w:lang w:val="en-US"/>
                     </w:rPr>
                   </m:ctrlPr>
@@ -8867,7 +7922,6 @@
                       <m:ctrlPr>
                         <w:rPr>
                           <w:rFonts w:ascii="Cambria Math" w:hAnsi="Cambria Math"/>
-                          <w:color w:val="FF0000"/>
                           <w:lang w:val="en-US"/>
                         </w:rPr>
                       </m:ctrlPr>
@@ -8876,7 +7930,6 @@
                       <m:r>
                         <w:rPr>
                           <w:rFonts w:ascii="Cambria Math" w:hAnsi="Cambria Math"/>
-                          <w:color w:val="FF0000"/>
                           <w:lang w:val="en-US"/>
                         </w:rPr>
                         <m:t>σ</m:t>
@@ -8886,7 +7939,6 @@
                       <m:r>
                         <w:rPr>
                           <w:rFonts w:ascii="Cambria Math" w:hAnsi="Cambria Math"/>
-                          <w:color w:val="FF0000"/>
                         </w:rPr>
                         <m:t>2</m:t>
                       </m:r>
@@ -8899,7 +7951,6 @@
                       <m:ctrlPr>
                         <w:rPr>
                           <w:rFonts w:ascii="Cambria Math" w:hAnsi="Cambria Math"/>
-                          <w:color w:val="FF0000"/>
                           <w:lang w:val="en-US"/>
                         </w:rPr>
                       </m:ctrlPr>
@@ -8913,7 +7964,6 @@
                           <m:ctrlPr>
                             <w:rPr>
                               <w:rFonts w:ascii="Cambria Math" w:hAnsi="Cambria Math"/>
-                              <w:color w:val="FF0000"/>
                               <w:lang w:val="en-US"/>
                             </w:rPr>
                           </m:ctrlPr>
@@ -8922,7 +7972,6 @@
                           <m:r>
                             <w:rPr>
                               <w:rFonts w:ascii="Cambria Math" w:hAnsi="Cambria Math"/>
-                              <w:color w:val="FF0000"/>
                               <w:lang w:val="en-US"/>
                             </w:rPr>
                             <m:t>n</m:t>
@@ -8930,7 +7979,6 @@
                           <m:r>
                             <w:rPr>
                               <w:rFonts w:ascii="Cambria Math" w:hAnsi="Cambria Math"/>
-                              <w:color w:val="FF0000"/>
                             </w:rPr>
                             <m:t>=0</m:t>
                           </m:r>
@@ -8939,7 +7987,6 @@
                           <m:r>
                             <w:rPr>
                               <w:rFonts w:ascii="Cambria Math" w:hAnsi="Cambria Math"/>
-                              <w:color w:val="FF0000"/>
                               <w:lang w:val="en-US"/>
                             </w:rPr>
                             <m:t>N</m:t>
@@ -8947,7 +7994,6 @@
                           <m:r>
                             <w:rPr>
                               <w:rFonts w:ascii="Cambria Math" w:hAnsi="Cambria Math"/>
-                              <w:color w:val="FF0000"/>
                             </w:rPr>
                             <m:t>-1</m:t>
                           </m:r>
@@ -8958,7 +8004,6 @@
                               <m:ctrlPr>
                                 <w:rPr>
                                   <w:rFonts w:ascii="Cambria Math" w:hAnsi="Cambria Math"/>
-                                  <w:color w:val="FF0000"/>
                                   <w:lang w:val="en-US"/>
                                 </w:rPr>
                               </m:ctrlPr>
@@ -8969,7 +8014,6 @@
                                   <m:ctrlPr>
                                     <w:rPr>
                                       <w:rFonts w:ascii="Cambria Math" w:hAnsi="Cambria Math"/>
-                                      <w:color w:val="FF0000"/>
                                       <w:lang w:val="en-US"/>
                                     </w:rPr>
                                   </m:ctrlPr>
@@ -8978,7 +8022,6 @@
                                   <m:r>
                                     <w:rPr>
                                       <w:rFonts w:ascii="Cambria Math" w:hAnsi="Cambria Math"/>
-                                      <w:color w:val="FF0000"/>
                                       <w:lang w:val="en-US"/>
                                     </w:rPr>
                                     <m:t>∂</m:t>
@@ -8989,7 +8032,6 @@
                                     </m:rPr>
                                     <w:rPr>
                                       <w:rFonts w:ascii="Cambria Math" w:hAnsi="Cambria Math"/>
-                                      <w:color w:val="FF0000"/>
                                       <w:lang w:val="en-US"/>
                                     </w:rPr>
                                     <m:t>x</m:t>
@@ -8997,7 +8039,6 @@
                                   <m:r>
                                     <w:rPr>
                                       <w:rFonts w:ascii="Cambria Math" w:hAnsi="Cambria Math"/>
-                                      <w:color w:val="FF0000"/>
                                     </w:rPr>
                                     <m:t>(</m:t>
                                   </m:r>
@@ -9007,7 +8048,6 @@
                                     </m:rPr>
                                     <w:rPr>
                                       <w:rFonts w:ascii="Cambria Math" w:hAnsi="Cambria Math"/>
-                                      <w:color w:val="FF0000"/>
                                       <w:lang w:val="en-US"/>
                                     </w:rPr>
                                     <m:t>n</m:t>
@@ -9015,14 +8055,12 @@
                                   <m:r>
                                     <w:rPr>
                                       <w:rFonts w:ascii="Cambria Math" w:hAnsi="Cambria Math"/>
-                                      <w:color w:val="FF0000"/>
                                     </w:rPr>
                                     <m:t>;</m:t>
                                   </m:r>
                                   <m:r>
                                     <w:rPr>
                                       <w:rFonts w:ascii="Cambria Math" w:hAnsi="Cambria Math"/>
-                                      <w:color w:val="FF0000"/>
                                       <w:lang w:val="en-US"/>
                                     </w:rPr>
                                     <m:t>θ</m:t>
@@ -9030,7 +8068,6 @@
                                   <m:r>
                                     <w:rPr>
                                       <w:rFonts w:ascii="Cambria Math" w:hAnsi="Cambria Math"/>
-                                      <w:color w:val="FF0000"/>
                                     </w:rPr>
                                     <m:t>)</m:t>
                                   </m:r>
@@ -9039,7 +8076,6 @@
                                   <m:r>
                                     <w:rPr>
                                       <w:rFonts w:ascii="Cambria Math" w:hAnsi="Cambria Math"/>
-                                      <w:color w:val="FF0000"/>
                                       <w:lang w:val="en-US"/>
                                     </w:rPr>
                                     <m:t>∂θ</m:t>
@@ -9055,7 +8091,6 @@
                       <m:r>
                         <w:rPr>
                           <w:rFonts w:ascii="Cambria Math" w:hAnsi="Cambria Math"/>
-                          <w:color w:val="FF0000"/>
                         </w:rPr>
                         <m:t>2</m:t>
                       </m:r>
@@ -9065,9 +8100,6 @@
               </m:f>
             </m:oMath>
             <w:r>
-              <w:rPr>
-                <w:color w:val="FF0000"/>
-              </w:rPr>
               <w:t>,</w:t>
             </w:r>
           </w:p>
@@ -9076,14 +8108,8 @@
               <w:spacing w:line="264" w:lineRule="auto"/>
               <w:ind w:firstLine="284"/>
               <w:jc w:val="both"/>
-              <w:rPr>
-                <w:color w:val="FF0000"/>
-              </w:rPr>
             </w:pPr>
             <w:r>
-              <w:rPr>
-                <w:color w:val="FF0000"/>
-              </w:rPr>
               <w:t>(3) и подставить в нее новую дисперсию шума</w:t>
             </w:r>
             <m:oMath>
@@ -9093,7 +8119,6 @@
                 </m:rPr>
                 <w:rPr>
                   <w:rFonts w:ascii="Cambria Math" w:hAnsi="Cambria Math"/>
-                  <w:color w:val="FF0000"/>
                 </w:rPr>
                 <m:t xml:space="preserve"> </m:t>
               </m:r>
@@ -9102,7 +8127,6 @@
                   <m:ctrlPr>
                     <w:rPr>
                       <w:rFonts w:ascii="Cambria Math" w:hAnsi="Cambria Math"/>
-                      <w:color w:val="FF0000"/>
                     </w:rPr>
                   </m:ctrlPr>
                 </m:sSupPr>
@@ -9110,7 +8134,6 @@
                   <m:r>
                     <w:rPr>
                       <w:rFonts w:ascii="Cambria Math" w:hAnsi="Cambria Math"/>
-                      <w:color w:val="FF0000"/>
                     </w:rPr>
                     <m:t>σ</m:t>
                   </m:r>
@@ -9119,7 +8142,6 @@
                   <m:r>
                     <w:rPr>
                       <w:rFonts w:ascii="Cambria Math" w:hAnsi="Cambria Math"/>
-                      <w:color w:val="FF0000"/>
                     </w:rPr>
                     <m:t>'2</m:t>
                   </m:r>
@@ -9127,9 +8149,6 @@
               </m:sSup>
             </m:oMath>
             <w:r>
-              <w:rPr>
-                <w:color w:val="FF0000"/>
-              </w:rPr>
               <w:t xml:space="preserve">, где </w:t>
             </w:r>
             <m:oMath>
@@ -9138,7 +8157,6 @@
                   <m:ctrlPr>
                     <w:rPr>
                       <w:rFonts w:ascii="Cambria Math" w:hAnsi="Cambria Math"/>
-                      <w:color w:val="FF0000"/>
                       <w:lang w:val="en-GB"/>
                     </w:rPr>
                   </m:ctrlPr>
@@ -9147,7 +8165,6 @@
                   <m:r>
                     <w:rPr>
                       <w:rFonts w:ascii="Cambria Math" w:hAnsi="Cambria Math"/>
-                      <w:color w:val="FF0000"/>
                       <w:lang w:val="en-GB"/>
                     </w:rPr>
                     <m:t>σ</m:t>
@@ -9157,7 +8174,6 @@
                   <m:r>
                     <w:rPr>
                       <w:rFonts w:ascii="Cambria Math" w:hAnsi="Cambria Math"/>
-                      <w:color w:val="FF0000"/>
                     </w:rPr>
                     <m:t>'2</m:t>
                   </m:r>
@@ -9166,7 +8182,6 @@
               <m:r>
                 <w:rPr>
                   <w:rFonts w:ascii="Cambria Math" w:hAnsi="Cambria Math"/>
-                  <w:color w:val="FF0000"/>
                 </w:rPr>
                 <m:t>=</m:t>
               </m:r>
@@ -9175,7 +8190,6 @@
                   <m:ctrlPr>
                     <w:rPr>
                       <w:rFonts w:ascii="Cambria Math" w:hAnsi="Cambria Math"/>
-                      <w:color w:val="FF0000"/>
                       <w:lang w:val="en-GB"/>
                     </w:rPr>
                   </m:ctrlPr>
@@ -9189,7 +8203,6 @@
                       <m:ctrlPr>
                         <w:rPr>
                           <w:rFonts w:ascii="Cambria Math" w:hAnsi="Cambria Math"/>
-                          <w:color w:val="FF0000"/>
                           <w:lang w:val="en-GB"/>
                         </w:rPr>
                       </m:ctrlPr>
@@ -9198,7 +8211,6 @@
                       <m:r>
                         <w:rPr>
                           <w:rFonts w:ascii="Cambria Math" w:hAnsi="Cambria Math"/>
-                          <w:color w:val="FF0000"/>
                           <w:lang w:val="en-GB"/>
                         </w:rPr>
                         <m:t>n</m:t>
@@ -9206,7 +8218,6 @@
                       <m:r>
                         <w:rPr>
                           <w:rFonts w:ascii="Cambria Math" w:hAnsi="Cambria Math"/>
-                          <w:color w:val="FF0000"/>
                         </w:rPr>
                         <m:t>=0</m:t>
                       </m:r>
@@ -9215,7 +8226,6 @@
                       <m:r>
                         <w:rPr>
                           <w:rFonts w:ascii="Cambria Math" w:hAnsi="Cambria Math"/>
-                          <w:color w:val="FF0000"/>
                           <w:lang w:val="en-GB"/>
                         </w:rPr>
                         <m:t>N</m:t>
@@ -9223,7 +8233,6 @@
                       <m:r>
                         <w:rPr>
                           <w:rFonts w:ascii="Cambria Math" w:hAnsi="Cambria Math"/>
-                          <w:color w:val="FF0000"/>
                         </w:rPr>
                         <m:t>-1</m:t>
                       </m:r>
@@ -9234,7 +8243,6 @@
                           <m:ctrlPr>
                             <w:rPr>
                               <w:rFonts w:ascii="Cambria Math" w:hAnsi="Cambria Math"/>
-                              <w:color w:val="FF0000"/>
                               <w:lang w:val="en-GB"/>
                             </w:rPr>
                           </m:ctrlPr>
@@ -9243,7 +8251,6 @@
                           <m:r>
                             <w:rPr>
                               <w:rFonts w:ascii="Cambria Math" w:hAnsi="Cambria Math"/>
-                              <w:color w:val="FF0000"/>
                               <w:lang w:val="en-GB"/>
                             </w:rPr>
                             <m:t>w</m:t>
@@ -9253,7 +8260,6 @@
                           <m:r>
                             <w:rPr>
                               <w:rFonts w:ascii="Cambria Math" w:hAnsi="Cambria Math"/>
-                              <w:color w:val="FF0000"/>
                               <w:lang w:val="en-GB"/>
                             </w:rPr>
                             <m:t>n</m:t>
@@ -9263,7 +8269,6 @@
                           <m:r>
                             <w:rPr>
                               <w:rFonts w:ascii="Cambria Math" w:hAnsi="Cambria Math"/>
-                              <w:color w:val="FF0000"/>
                             </w:rPr>
                             <m:t>2</m:t>
                           </m:r>
@@ -9276,7 +8281,6 @@
                   <m:r>
                     <w:rPr>
                       <w:rFonts w:ascii="Cambria Math" w:hAnsi="Cambria Math"/>
-                      <w:color w:val="FF0000"/>
                       <w:lang w:val="en-GB"/>
                     </w:rPr>
                     <m:t>N</m:t>
@@ -9286,7 +8290,6 @@
               <m:r>
                 <w:rPr>
                   <w:rFonts w:ascii="Cambria Math" w:hAnsi="Cambria Math"/>
-                  <w:color w:val="FF0000"/>
                 </w:rPr>
                 <m:t>*</m:t>
               </m:r>
@@ -9295,7 +8298,6 @@
                   <m:ctrlPr>
                     <w:rPr>
                       <w:rFonts w:ascii="Cambria Math" w:hAnsi="Cambria Math"/>
-                      <w:color w:val="FF0000"/>
                       <w:lang w:val="en-GB"/>
                     </w:rPr>
                   </m:ctrlPr>
@@ -9304,7 +8306,6 @@
                   <m:r>
                     <w:rPr>
                       <w:rFonts w:ascii="Cambria Math" w:hAnsi="Cambria Math"/>
-                      <w:color w:val="FF0000"/>
                       <w:lang w:val="en-GB"/>
                     </w:rPr>
                     <m:t>σ</m:t>
@@ -9314,7 +8315,6 @@
                   <m:r>
                     <w:rPr>
                       <w:rFonts w:ascii="Cambria Math" w:hAnsi="Cambria Math"/>
-                      <w:color w:val="FF0000"/>
                     </w:rPr>
                     <m:t>2</m:t>
                   </m:r>
@@ -9322,148 +8322,424 @@
               </m:sSup>
             </m:oMath>
             <w:r>
-              <w:rPr>
-                <w:color w:val="FF0000"/>
-              </w:rPr>
               <w:t>.</w:t>
             </w:r>
           </w:p>
           <w:p>
             <w:pPr>
               <w:jc w:val="both"/>
-              <w:rPr>
-                <w:color w:val="FF0000"/>
-              </w:rPr>
             </w:pPr>
             <w:r>
-              <w:rPr>
-                <w:color w:val="FF0000"/>
-              </w:rPr>
               <w:t xml:space="preserve">Рассмотрим знаменатель правой части формулы. Для упрощения выкладок воспользуемся трансформацией параметра при определении границы </w:t>
             </w:r>
             <w:proofErr w:type="spellStart"/>
             <w:r>
-              <w:rPr>
-                <w:color w:val="FF0000"/>
-              </w:rPr>
               <w:t>Крамера-Рао</w:t>
             </w:r>
             <w:proofErr w:type="spellEnd"/>
             <w:r>
-              <w:rPr>
-                <w:color w:val="FF0000"/>
-              </w:rPr>
               <w:t>. Если величина</w:t>
             </w:r>
             <m:oMath>
               <m:r>
                 <w:rPr>
                   <w:rFonts w:ascii="Cambria Math" w:hAnsi="Cambria Math"/>
-                  <w:color w:val="FF0000"/>
                 </w:rPr>
                 <m:t xml:space="preserve"> α</m:t>
               </m:r>
             </m:oMath>
             <w:r>
-              <w:rPr>
-                <w:color w:val="FF0000"/>
-              </w:rPr>
               <w:t>, которую нужно оценить, связана с величиной</w:t>
             </w:r>
             <m:oMath>
               <m:r>
                 <w:rPr>
                   <w:rFonts w:ascii="Cambria Math" w:hAnsi="Cambria Math"/>
-                  <w:color w:val="FF0000"/>
                 </w:rPr>
                 <m:t xml:space="preserve"> θ</m:t>
               </m:r>
             </m:oMath>
             <w:r>
-              <w:rPr>
-                <w:color w:val="FF0000"/>
-              </w:rPr>
               <w:t xml:space="preserve">, для которой известна граница </w:t>
             </w:r>
             <w:proofErr w:type="spellStart"/>
             <w:r>
-              <w:rPr>
-                <w:color w:val="FF0000"/>
-              </w:rPr>
               <w:t>Крамера-Рао</w:t>
             </w:r>
             <w:proofErr w:type="spellEnd"/>
             <w:r>
-              <w:rPr>
-                <w:color w:val="FF0000"/>
-              </w:rPr>
               <w:t>, соотношением</w:t>
             </w:r>
             <m:oMath>
               <m:r>
                 <w:rPr>
                   <w:rFonts w:ascii="Cambria Math" w:hAnsi="Cambria Math"/>
-                  <w:color w:val="FF0000"/>
                 </w:rPr>
                 <m:t xml:space="preserve"> α=α(θ)</m:t>
               </m:r>
             </m:oMath>
             <w:r>
-              <w:rPr>
-                <w:color w:val="FF0000"/>
-              </w:rPr>
               <w:t xml:space="preserve">, то границу Крамера-Рао для величины </w:t>
             </w:r>
             <m:oMath>
               <m:r>
                 <w:rPr>
                   <w:rFonts w:ascii="Cambria Math" w:hAnsi="Cambria Math"/>
-                  <w:color w:val="FF0000"/>
                 </w:rPr>
                 <m:t>α</m:t>
               </m:r>
             </m:oMath>
             <w:r>
-              <w:rPr>
-                <w:color w:val="FF0000"/>
-              </w:rPr>
               <w:t xml:space="preserve"> можно найти по формуле (8)</w:t>
             </w:r>
             <w:r>
-              <w:rPr>
-                <w:color w:val="FF0000"/>
-              </w:rPr>
               <w:t>.</w:t>
             </w:r>
           </w:p>
+          <w:tbl>
+            <w:tblPr>
+              <w:tblpPr w:leftFromText="180" w:rightFromText="180" w:vertAnchor="text" w:horzAnchor="margin" w:tblpY="3"/>
+              <w:tblOverlap w:val="never"/>
+              <w:tblW w:w="2893" w:type="dxa"/>
+              <w:tblBorders>
+                <w:top w:val="nil"/>
+                <w:left w:val="nil"/>
+                <w:bottom w:val="nil"/>
+                <w:right w:val="nil"/>
+                <w:insideH w:val="nil"/>
+                <w:insideV w:val="nil"/>
+              </w:tblBorders>
+              <w:tblLayout w:type="fixed"/>
+              <w:tblLook w:val="0400" w:firstRow="0" w:lastRow="0" w:firstColumn="0" w:lastColumn="0" w:noHBand="0" w:noVBand="1"/>
+            </w:tblPr>
+            <w:tblGrid>
+              <w:gridCol w:w="2397"/>
+              <w:gridCol w:w="496"/>
+            </w:tblGrid>
+            <w:tr>
+              <w:tc>
+                <w:tcPr>
+                  <w:tcW w:w="2397" w:type="dxa"/>
+                </w:tcPr>
+                <w:p>
+                  <w:pPr>
+                    <w:jc w:val="center"/>
+                  </w:pPr>
+                  <m:oMath>
+                    <m:r>
+                      <m:rPr>
+                        <m:sty m:val="p"/>
+                      </m:rPr>
+                      <w:rPr>
+                        <w:rFonts w:ascii="Cambria Math" w:hAnsi="Cambria Math"/>
+                        <w:lang w:val="en-GB"/>
+                      </w:rPr>
+                      <m:t>var</m:t>
+                    </m:r>
+                    <m:r>
+                      <w:rPr>
+                        <w:rFonts w:ascii="Cambria Math" w:hAnsi="Cambria Math"/>
+                      </w:rPr>
+                      <m:t>(</m:t>
+                    </m:r>
+                    <m:r>
+                      <w:rPr>
+                        <w:rFonts w:ascii="Cambria Math" w:hAnsi="Cambria Math"/>
+                        <w:lang w:val="en-GB"/>
+                      </w:rPr>
+                      <m:t>θ</m:t>
+                    </m:r>
+                    <m:r>
+                      <w:rPr>
+                        <w:rFonts w:ascii="Cambria Math" w:hAnsi="Cambria Math"/>
+                      </w:rPr>
+                      <m:t>)≥</m:t>
+                    </m:r>
+                    <m:f>
+                      <m:fPr>
+                        <m:ctrlPr>
+                          <w:rPr>
+                            <w:rFonts w:ascii="Cambria Math" w:hAnsi="Cambria Math"/>
+                            <w:lang w:val="en-GB"/>
+                          </w:rPr>
+                        </m:ctrlPr>
+                      </m:fPr>
+                      <m:num>
+                        <m:sSup>
+                          <m:sSupPr>
+                            <m:ctrlPr>
+                              <w:rPr>
+                                <w:rFonts w:ascii="Cambria Math" w:hAnsi="Cambria Math"/>
+                                <w:lang w:val="en-GB"/>
+                              </w:rPr>
+                            </m:ctrlPr>
+                          </m:sSupPr>
+                          <m:e>
+                            <m:d>
+                              <m:dPr>
+                                <m:ctrlPr>
+                                  <w:rPr>
+                                    <w:rFonts w:ascii="Cambria Math" w:hAnsi="Cambria Math"/>
+                                    <w:lang w:val="en-GB"/>
+                                  </w:rPr>
+                                </m:ctrlPr>
+                              </m:dPr>
+                              <m:e>
+                                <m:f>
+                                  <m:fPr>
+                                    <m:ctrlPr>
+                                      <w:rPr>
+                                        <w:rFonts w:ascii="Cambria Math" w:hAnsi="Cambria Math"/>
+                                        <w:lang w:val="en-GB"/>
+                                      </w:rPr>
+                                    </m:ctrlPr>
+                                  </m:fPr>
+                                  <m:num>
+                                    <m:sSup>
+                                      <m:sSupPr>
+                                        <m:ctrlPr>
+                                          <w:rPr>
+                                            <w:rFonts w:ascii="Cambria Math" w:hAnsi="Cambria Math"/>
+                                            <w:lang w:val="en-GB"/>
+                                          </w:rPr>
+                                        </m:ctrlPr>
+                                      </m:sSupPr>
+                                      <m:e>
+                                        <m:r>
+                                          <w:rPr>
+                                            <w:rFonts w:ascii="Cambria Math" w:hAnsi="Cambria Math"/>
+                                            <w:lang w:val="en-GB"/>
+                                          </w:rPr>
+                                          <m:t>∂</m:t>
+                                        </m:r>
+                                      </m:e>
+                                      <m:sup>
+                                        <m:r>
+                                          <w:rPr>
+                                            <w:rFonts w:ascii="Cambria Math" w:hAnsi="Cambria Math"/>
+                                          </w:rPr>
+                                          <m:t>2</m:t>
+                                        </m:r>
+                                      </m:sup>
+                                    </m:sSup>
+                                    <m:r>
+                                      <w:rPr>
+                                        <w:rFonts w:ascii="Cambria Math" w:hAnsi="Cambria Math"/>
+                                        <w:lang w:val="en-GB"/>
+                                      </w:rPr>
+                                      <m:t>g</m:t>
+                                    </m:r>
+                                  </m:num>
+                                  <m:den>
+                                    <m:r>
+                                      <w:rPr>
+                                        <w:rFonts w:ascii="Cambria Math" w:hAnsi="Cambria Math"/>
+                                        <w:lang w:val="en-GB"/>
+                                      </w:rPr>
+                                      <m:t>∂θ</m:t>
+                                    </m:r>
+                                  </m:den>
+                                </m:f>
+                              </m:e>
+                            </m:d>
+                          </m:e>
+                          <m:sup>
+                            <m:r>
+                              <w:rPr>
+                                <w:rFonts w:ascii="Cambria Math" w:hAnsi="Cambria Math"/>
+                              </w:rPr>
+                              <m:t>2</m:t>
+                            </m:r>
+                          </m:sup>
+                        </m:sSup>
+                      </m:num>
+                      <m:den>
+                        <m:r>
+                          <w:rPr>
+                            <w:rFonts w:ascii="Cambria Math" w:hAnsi="Cambria Math"/>
+                          </w:rPr>
+                          <m:t>-</m:t>
+                        </m:r>
+                        <m:r>
+                          <w:rPr>
+                            <w:rFonts w:ascii="Cambria Math" w:hAnsi="Cambria Math"/>
+                            <w:lang w:val="en-GB"/>
+                          </w:rPr>
+                          <m:t>E</m:t>
+                        </m:r>
+                        <m:d>
+                          <m:dPr>
+                            <m:begChr m:val="["/>
+                            <m:endChr m:val="]"/>
+                            <m:ctrlPr>
+                              <w:rPr>
+                                <w:rFonts w:ascii="Cambria Math" w:hAnsi="Cambria Math"/>
+                                <w:lang w:val="en-GB"/>
+                              </w:rPr>
+                            </m:ctrlPr>
+                          </m:dPr>
+                          <m:e>
+                            <m:f>
+                              <m:fPr>
+                                <m:ctrlPr>
+                                  <w:rPr>
+                                    <w:rFonts w:ascii="Cambria Math" w:hAnsi="Cambria Math"/>
+                                    <w:lang w:val="en-GB"/>
+                                  </w:rPr>
+                                </m:ctrlPr>
+                              </m:fPr>
+                              <m:num>
+                                <m:sSup>
+                                  <m:sSupPr>
+                                    <m:ctrlPr>
+                                      <w:rPr>
+                                        <w:rFonts w:ascii="Cambria Math" w:hAnsi="Cambria Math"/>
+                                        <w:lang w:val="en-GB"/>
+                                      </w:rPr>
+                                    </m:ctrlPr>
+                                  </m:sSupPr>
+                                  <m:e>
+                                    <m:r>
+                                      <w:rPr>
+                                        <w:rFonts w:ascii="Cambria Math" w:hAnsi="Cambria Math"/>
+                                        <w:lang w:val="en-GB"/>
+                                      </w:rPr>
+                                      <m:t>∂</m:t>
+                                    </m:r>
+                                  </m:e>
+                                  <m:sup>
+                                    <m:r>
+                                      <w:rPr>
+                                        <w:rFonts w:ascii="Cambria Math" w:hAnsi="Cambria Math"/>
+                                      </w:rPr>
+                                      <m:t>2</m:t>
+                                    </m:r>
+                                  </m:sup>
+                                </m:sSup>
+                                <m:r>
+                                  <m:rPr>
+                                    <m:sty m:val="p"/>
+                                  </m:rPr>
+                                  <w:rPr>
+                                    <w:rFonts w:ascii="Cambria Math" w:hAnsi="Cambria Math"/>
+                                    <w:lang w:val="en-GB"/>
+                                  </w:rPr>
+                                  <m:t>ln</m:t>
+                                </m:r>
+                                <m:r>
+                                  <w:rPr>
+                                    <w:rFonts w:ascii="Cambria Math" w:hAnsi="Cambria Math"/>
+                                    <w:lang w:val="en-GB"/>
+                                  </w:rPr>
+                                  <m:t>p</m:t>
+                                </m:r>
+                                <m:r>
+                                  <w:rPr>
+                                    <w:rFonts w:ascii="Cambria Math" w:hAnsi="Cambria Math"/>
+                                  </w:rPr>
+                                  <m:t>(</m:t>
+                                </m:r>
+                                <m:r>
+                                  <w:rPr>
+                                    <w:rFonts w:ascii="Cambria Math" w:hAnsi="Cambria Math"/>
+                                    <w:lang w:val="en-GB"/>
+                                  </w:rPr>
+                                  <m:t>x</m:t>
+                                </m:r>
+                                <m:r>
+                                  <w:rPr>
+                                    <w:rFonts w:ascii="Cambria Math" w:hAnsi="Cambria Math"/>
+                                  </w:rPr>
+                                  <m:t>;</m:t>
+                                </m:r>
+                                <m:r>
+                                  <w:rPr>
+                                    <w:rFonts w:ascii="Cambria Math" w:hAnsi="Cambria Math"/>
+                                    <w:lang w:val="en-GB"/>
+                                  </w:rPr>
+                                  <m:t>θ</m:t>
+                                </m:r>
+                                <m:r>
+                                  <w:rPr>
+                                    <w:rFonts w:ascii="Cambria Math" w:hAnsi="Cambria Math"/>
+                                  </w:rPr>
+                                  <m:t>)</m:t>
+                                </m:r>
+                              </m:num>
+                              <m:den>
+                                <m:r>
+                                  <w:rPr>
+                                    <w:rFonts w:ascii="Cambria Math" w:hAnsi="Cambria Math"/>
+                                    <w:lang w:val="en-GB"/>
+                                  </w:rPr>
+                                  <m:t>∂</m:t>
+                                </m:r>
+                                <m:sSup>
+                                  <m:sSupPr>
+                                    <m:ctrlPr>
+                                      <w:rPr>
+                                        <w:rFonts w:ascii="Cambria Math" w:hAnsi="Cambria Math"/>
+                                        <w:lang w:val="en-GB"/>
+                                      </w:rPr>
+                                    </m:ctrlPr>
+                                  </m:sSupPr>
+                                  <m:e>
+                                    <m:r>
+                                      <w:rPr>
+                                        <w:rFonts w:ascii="Cambria Math" w:hAnsi="Cambria Math"/>
+                                        <w:lang w:val="en-GB"/>
+                                      </w:rPr>
+                                      <m:t>θ</m:t>
+                                    </m:r>
+                                  </m:e>
+                                  <m:sup>
+                                    <m:r>
+                                      <w:rPr>
+                                        <w:rFonts w:ascii="Cambria Math" w:hAnsi="Cambria Math"/>
+                                      </w:rPr>
+                                      <m:t>2</m:t>
+                                    </m:r>
+                                  </m:sup>
+                                </m:sSup>
+                              </m:den>
+                            </m:f>
+                          </m:e>
+                        </m:d>
+                      </m:den>
+                    </m:f>
+                  </m:oMath>
+                  <w:r>
+                    <w:t>,</w:t>
+                  </w:r>
+                </w:p>
+              </w:tc>
+              <w:tc>
+                <w:tcPr>
+                  <w:tcW w:w="496" w:type="dxa"/>
+                  <w:vAlign w:val="center"/>
+                </w:tcPr>
+                <w:p>
+                  <w:pPr>
+                    <w:spacing w:line="264" w:lineRule="auto"/>
+                    <w:jc w:val="right"/>
+                  </w:pPr>
+                  <w:r>
+                    <w:t>(8)</w:t>
+                  </w:r>
+                </w:p>
+              </w:tc>
+            </w:tr>
+          </w:tbl>
           <w:p>
             <w:pPr>
               <w:jc w:val="both"/>
-              <w:rPr>
-                <w:color w:val="FF0000"/>
-              </w:rPr>
             </w:pPr>
-          </w:p>
-          <w:p>
-            <w:pPr>
-              <w:jc w:val="both"/>
-              <w:rPr>
-                <w:color w:val="FF0000"/>
-              </w:rPr>
-            </w:pPr>
-          </w:p>
-          <w:p>
-            <w:pPr>
-              <w:jc w:val="both"/>
-              <w:rPr>
-                <w:color w:val="FF0000"/>
-              </w:rPr>
-            </w:pPr>
-            <w:r>
-              <w:rPr>
-                <w:color w:val="FF0000"/>
-              </w:rPr>
-              <w:t>Умножение сигнала на оконную функцию приводит к сворачиванию каждой гармоники сигнала со спектром оконной функции. В случае единственной гармоники ее амплитуда умножается на нулевую гармонику спектра оконной функции. Нулевая гармоника сигнала это постоянная составляющая, ее значение для оконной функции можно найти по формуле (верхняя формула, слева):</w:t>
+            <w:r>
+              <w:t xml:space="preserve">Умножение сигнала на оконную функцию приводит к сворачиванию каждой гармоники сигнала со спектром оконной функции. В случае единственной гармоники ее амплитуда умножается на нулевую гармонику спектра оконной функции. Нулевая гармоника сигнала это постоянная составляющая, ее значение для оконной функции можно найти по формуле </w:t>
+            </w:r>
+            <w:r>
+              <w:lastRenderedPageBreak/>
+              <w:t>(верхняя формула, слева):</w:t>
             </w:r>
           </w:p>
           <w:p>
@@ -9471,15 +8747,8 @@
               <w:spacing w:line="264" w:lineRule="auto"/>
               <w:ind w:firstLine="284"/>
               <w:jc w:val="both"/>
-              <w:rPr>
-                <w:color w:val="FF0000"/>
-              </w:rPr>
             </w:pPr>
             <w:r>
-              <w:rPr>
-                <w:color w:val="FF0000"/>
-              </w:rPr>
-              <w:lastRenderedPageBreak/>
               <w:t>Далее рассмотрим формулу справа.</w:t>
             </w:r>
           </w:p>
@@ -9488,44 +8757,30 @@
               <w:spacing w:line="264" w:lineRule="auto"/>
               <w:ind w:firstLine="284"/>
               <w:jc w:val="both"/>
-              <w:rPr>
-                <w:color w:val="FF0000"/>
-              </w:rPr>
             </w:pPr>
             <w:r>
-              <w:rPr>
-                <w:color w:val="FF0000"/>
-              </w:rPr>
               <w:t xml:space="preserve">где </w:t>
             </w:r>
             <m:oMath>
               <m:r>
                 <w:rPr>
                   <w:rFonts w:ascii="Cambria Math" w:hAnsi="Cambria Math"/>
-                  <w:color w:val="FF0000"/>
                 </w:rPr>
                 <m:t>A</m:t>
               </m:r>
             </m:oMath>
             <w:r>
-              <w:rPr>
-                <w:color w:val="FF0000"/>
-              </w:rPr>
               <w:t xml:space="preserve"> – амплитуда гармоники, полученная в результате оценки умноженного на оконную функцию сигнала,</w:t>
             </w:r>
             <m:oMath>
               <m:r>
                 <w:rPr>
                   <w:rFonts w:ascii="Cambria Math" w:hAnsi="Cambria Math"/>
-                  <w:color w:val="FF0000"/>
                 </w:rPr>
                 <m:t xml:space="preserve"> w0</m:t>
               </m:r>
             </m:oMath>
             <w:r>
-              <w:rPr>
-                <w:color w:val="FF0000"/>
-              </w:rPr>
               <w:t xml:space="preserve"> – нулевая гармоника сигнала,</w:t>
             </w:r>
           </w:p>
@@ -9533,9 +8788,6 @@
             <w:pPr>
               <w:spacing w:line="264" w:lineRule="auto"/>
               <w:jc w:val="both"/>
-              <w:rPr>
-                <w:color w:val="FF0000"/>
-              </w:rPr>
             </w:pPr>
             <m:oMath>
               <m:sSup>
@@ -9543,7 +8795,6 @@
                   <m:ctrlPr>
                     <w:rPr>
                       <w:rFonts w:ascii="Cambria Math" w:hAnsi="Cambria Math"/>
-                      <w:color w:val="FF0000"/>
                     </w:rPr>
                   </m:ctrlPr>
                 </m:sSupPr>
@@ -9551,7 +8802,6 @@
                   <m:r>
                     <w:rPr>
                       <w:rFonts w:ascii="Cambria Math" w:hAnsi="Cambria Math"/>
-                      <w:color w:val="FF0000"/>
                     </w:rPr>
                     <m:t>A</m:t>
                   </m:r>
@@ -9560,7 +8810,6 @@
                   <m:r>
                     <w:rPr>
                       <w:rFonts w:ascii="Cambria Math" w:hAnsi="Cambria Math"/>
-                      <w:color w:val="FF0000"/>
                     </w:rPr>
                     <m:t>'</m:t>
                   </m:r>
@@ -9568,69 +8817,48 @@
               </m:sSup>
             </m:oMath>
             <w:r>
-              <w:rPr>
-                <w:color w:val="FF0000"/>
-              </w:rPr>
               <w:t>– амплитуда гармоники исходного сигнала.</w:t>
             </w:r>
           </w:p>
           <w:p>
             <w:pPr>
               <w:jc w:val="both"/>
-              <w:rPr>
-                <w:color w:val="FF0000"/>
-              </w:rPr>
             </w:pPr>
             <w:r>
-              <w:rPr>
-                <w:color w:val="FF0000"/>
-              </w:rPr>
               <w:t xml:space="preserve">В нашем случае величина </w:t>
             </w:r>
             <m:oMath>
               <m:r>
                 <w:rPr>
                   <w:rFonts w:ascii="Cambria Math" w:hAnsi="Cambria Math"/>
-                  <w:color w:val="FF0000"/>
                   <w:lang w:val="en-US"/>
                 </w:rPr>
                 <m:t>θ</m:t>
               </m:r>
             </m:oMath>
             <w:r>
-              <w:rPr>
-                <w:color w:val="FF0000"/>
-              </w:rPr>
               <w:t xml:space="preserve"> с известной границей Крамера-Рао это </w:t>
             </w:r>
             <m:oMath>
               <m:r>
                 <w:rPr>
                   <w:rFonts w:ascii="Cambria Math" w:hAnsi="Cambria Math"/>
-                  <w:color w:val="FF0000"/>
                 </w:rPr>
                 <m:t>A</m:t>
               </m:r>
             </m:oMath>
             <w:r>
-              <w:rPr>
-                <w:color w:val="FF0000"/>
-              </w:rPr>
               <w:t xml:space="preserve">, величина </w:t>
             </w:r>
             <m:oMath>
               <m:r>
                 <w:rPr>
                   <w:rFonts w:ascii="Cambria Math" w:hAnsi="Cambria Math"/>
-                  <w:color w:val="FF0000"/>
                 </w:rPr>
                 <m:t>α</m:t>
               </m:r>
             </m:oMath>
             <w:r>
-              <w:rPr>
-                <w:color w:val="FF0000"/>
-              </w:rPr>
               <w:t xml:space="preserve"> с неизвестной границей это </w:t>
             </w:r>
             <m:oMath>
@@ -9639,7 +8867,6 @@
                   <m:ctrlPr>
                     <w:rPr>
                       <w:rFonts w:ascii="Cambria Math" w:hAnsi="Cambria Math"/>
-                      <w:color w:val="FF0000"/>
                     </w:rPr>
                   </m:ctrlPr>
                 </m:sSupPr>
@@ -9647,7 +8874,6 @@
                   <m:r>
                     <w:rPr>
                       <w:rFonts w:ascii="Cambria Math" w:hAnsi="Cambria Math"/>
-                      <w:color w:val="FF0000"/>
                     </w:rPr>
                     <m:t>A</m:t>
                   </m:r>
@@ -9656,7 +8882,6 @@
                   <m:r>
                     <w:rPr>
                       <w:rFonts w:ascii="Cambria Math" w:hAnsi="Cambria Math"/>
-                      <w:color w:val="FF0000"/>
                     </w:rPr>
                     <m:t>'</m:t>
                   </m:r>
@@ -9667,13 +8892,11 @@
           <w:p>
             <w:pPr>
               <w:jc w:val="both"/>
-              <w:rPr>
-                <w:color w:val="FF0000"/>
-              </w:rPr>
             </w:pPr>
           </w:p>
         </w:tc>
       </w:tr>
+      <w:bookmarkEnd w:id="0"/>
       <w:tr>
         <w:tc>
           <w:tcPr>
@@ -10072,10 +9295,10 @@
                       <w:position w:val="-6"/>
                     </w:rPr>
                     <w:object w:dxaOrig="260" w:dyaOrig="260" w14:anchorId="455DC7E7">
-                      <v:shape id="_x0000_i1026" type="#_x0000_t75" style="width:13.05pt;height:13.05pt" o:ole="">
-                        <v:imagedata r:id="rId16" o:title=""/>
+                      <v:shape id="_x0000_i1026" type="#_x0000_t75" style="width:13.2pt;height:13.2pt" o:ole="">
+                        <v:imagedata r:id="rId18" o:title=""/>
                       </v:shape>
-                      <o:OLEObject Type="Embed" ProgID="Equation.DSMT4" ShapeID="_x0000_i1026" DrawAspect="Content" ObjectID="_1680328952" r:id="rId17"/>
+                      <o:OLEObject Type="Embed" ProgID="Equation.DSMT4" ShapeID="_x0000_i1026" DrawAspect="Content" ObjectID="_1680423647" r:id="rId19"/>
                     </w:object>
                   </w:r>
                   <w:r>
@@ -10616,7 +9839,7 @@
                                 <pic:cNvPicPr/>
                               </pic:nvPicPr>
                               <pic:blipFill>
-                                <a:blip r:embed="rId18">
+                                <a:blip r:embed="rId20">
                                   <a:extLst>
                                     <a:ext uri="{28A0092B-C50C-407E-A947-70E740481C1C}">
                                       <a14:useLocalDpi xmlns:a14="http://schemas.microsoft.com/office/drawing/2010/main" val="0"/>
@@ -10676,7 +9899,7 @@
                                 <pic:cNvPicPr/>
                               </pic:nvPicPr>
                               <pic:blipFill>
-                                <a:blip r:embed="rId19" cstate="print">
+                                <a:blip r:embed="rId21" cstate="print">
                                   <a:extLst>
                                     <a:ext uri="{28A0092B-C50C-407E-A947-70E740481C1C}">
                                       <a14:useLocalDpi xmlns:a14="http://schemas.microsoft.com/office/drawing/2010/main" val="0"/>
@@ -10775,11 +9998,11 @@
               <w:t>а</w:t>
             </w:r>
             <w:r>
-              <w:t xml:space="preserve"> представлена зависимость дисперсии при оценке основной частоты от уровня </w:t>
+              <w:t xml:space="preserve"> представлена зависимость дисперсии при оценке </w:t>
             </w:r>
             <w:r>
               <w:lastRenderedPageBreak/>
-              <w:t xml:space="preserve">шума. Представлены методы: граница </w:t>
+              <w:t xml:space="preserve">основной частоты от уровня шума. Представлены методы: граница </w:t>
             </w:r>
             <w:proofErr w:type="spellStart"/>
             <w:r>
@@ -10912,14 +10135,8 @@
               </w:numPr>
               <w:ind w:left="284"/>
               <w:jc w:val="both"/>
-              <w:rPr>
-                <w:color w:val="FF0000"/>
-              </w:rPr>
             </w:pPr>
             <w:r>
-              <w:rPr>
-                <w:color w:val="FF0000"/>
-              </w:rPr>
               <w:t>Оценку точности результатов для данных, которые сами по себе являются оценкой точности, выполнить на прямую довольно затруднительно. Во всех трех экспериментах с увеличением числа опытов экспериментальные кривые сглаживались и становились визуально не отличимые от расчетных данных.</w:t>
             </w:r>
           </w:p>
@@ -10932,14 +10149,8 @@
               </w:numPr>
               <w:ind w:left="284"/>
               <w:jc w:val="both"/>
-              <w:rPr>
-                <w:color w:val="FF0000"/>
-              </w:rPr>
             </w:pPr>
             <w:r>
-              <w:rPr>
-                <w:color w:val="FF0000"/>
-              </w:rPr>
               <w:t>Эксперименты были проведены при различных входных параметрах (число точек, амплитуда, частота и фаза сигналов, дисперсия шума или коэффициент окна). Ни в одном случае не было зафиксировано отклонение результатов эксперимента от результатов, полученных по предложенной формуле.</w:t>
             </w:r>
           </w:p>
@@ -10954,13 +10165,9 @@
               <w:jc w:val="both"/>
               <w:rPr>
                 <w:b/>
-                <w:color w:val="FF0000"/>
               </w:rPr>
             </w:pPr>
             <w:r>
-              <w:rPr>
-                <w:color w:val="FF0000"/>
-              </w:rPr>
               <w:t>Таким образом, результаты моделирования алгоритма оценки амплитуды гармоники в условиях шума при наложении оконной функции подтверждают полученные соотношения для оценки дисперсии оценки амплитуды.</w:t>
             </w:r>
           </w:p>
@@ -11068,7 +10275,7 @@
                                 <pic:cNvPicPr/>
                               </pic:nvPicPr>
                               <pic:blipFill>
-                                <a:blip r:embed="rId20" cstate="print">
+                                <a:blip r:embed="rId22" cstate="print">
                                   <a:extLst>
                                     <a:ext uri="{28A0092B-C50C-407E-A947-70E740481C1C}">
                                       <a14:useLocalDpi xmlns:a14="http://schemas.microsoft.com/office/drawing/2010/main" val="0"/>
@@ -11151,10 +10358,10 @@
                             <w:position w:val="-24"/>
                           </w:rPr>
                           <w:object w:dxaOrig="1620" w:dyaOrig="960" w14:anchorId="1690D7CE">
-                            <v:shape id="_x0000_i1027" type="#_x0000_t75" style="width:58.95pt;height:34.95pt" o:ole="">
-                              <v:imagedata r:id="rId21" o:title=""/>
+                            <v:shape id="_x0000_i1027" type="#_x0000_t75" style="width:58.8pt;height:34.8pt" o:ole="">
+                              <v:imagedata r:id="rId23" o:title=""/>
                             </v:shape>
-                            <o:OLEObject Type="Embed" ProgID="Equation.DSMT4" ShapeID="_x0000_i1027" DrawAspect="Content" ObjectID="_1680328953" r:id="rId22"/>
+                            <o:OLEObject Type="Embed" ProgID="Equation.DSMT4" ShapeID="_x0000_i1027" DrawAspect="Content" ObjectID="_1680423648" r:id="rId24"/>
                           </w:object>
                         </w:r>
                         <w:r>
@@ -11219,7 +10426,7 @@
                                 <pic:cNvPicPr/>
                               </pic:nvPicPr>
                               <pic:blipFill>
-                                <a:blip r:embed="rId23" cstate="print">
+                                <a:blip r:embed="rId25" cstate="print">
                                   <a:extLst>
                                     <a:ext uri="{28A0092B-C50C-407E-A947-70E740481C1C}">
                                       <a14:useLocalDpi xmlns:a14="http://schemas.microsoft.com/office/drawing/2010/main" val="0"/>
@@ -11590,7 +10797,7 @@
                                 <pic:cNvPicPr/>
                               </pic:nvPicPr>
                               <pic:blipFill>
-                                <a:blip r:embed="rId24" cstate="print">
+                                <a:blip r:embed="rId26" cstate="print">
                                   <a:extLst>
                                     <a:ext uri="{28A0092B-C50C-407E-A947-70E740481C1C}">
                                       <a14:useLocalDpi xmlns:a14="http://schemas.microsoft.com/office/drawing/2010/main" val="0"/>
@@ -11984,7 +11191,11 @@
               <w:t>=5</w:t>
             </w:r>
             <w:r>
-              <w:t>. Сплошной линией отображены результаты моделирования, штриховой – результаты расчета по формуле (7), представленной на слайде.</w:t>
+              <w:t xml:space="preserve">. Сплошной линией отображены результаты моделирования, штриховой – результаты расчета по формуле </w:t>
+            </w:r>
+            <w:r>
+              <w:lastRenderedPageBreak/>
+              <w:t>(7), представленной на слайде.</w:t>
             </w:r>
           </w:p>
           <w:p>
@@ -11994,7 +11205,6 @@
               <w:adjustRightInd w:val="0"/>
             </w:pPr>
             <w:r>
-              <w:lastRenderedPageBreak/>
               <w:t>Из графика видно, что линии дисперсий практически совпадают.</w:t>
             </w:r>
           </w:p>
@@ -12134,7 +11344,6 @@
           </w:p>
           <w:p>
             <w:pPr>
-              <w:ind w:firstLine="567"/>
               <w:jc w:val="both"/>
               <w:rPr>
                 <w:b/>
@@ -12142,53 +11351,48 @@
             </w:pPr>
             <w:r>
               <w:rPr>
-                <w:b/>
-              </w:rPr>
-              <w:t xml:space="preserve">Математическая модель </w:t>
-            </w:r>
-            <w:proofErr w:type="spellStart"/>
-            <w:r>
-              <w:rPr>
-                <w:b/>
-              </w:rPr>
-              <w:t>многотонального</w:t>
-            </w:r>
-            <w:proofErr w:type="spellEnd"/>
-            <w:r>
-              <w:rPr>
-                <w:b/>
-              </w:rPr>
-              <w:t xml:space="preserve"> сигнала для оценки параметров гармоник</w:t>
-            </w:r>
-          </w:p>
-          <w:p>
-            <w:pPr>
-              <w:ind w:firstLine="567"/>
-              <w:jc w:val="both"/>
-            </w:pPr>
-            <w:r>
-              <w:t>Математическое описание свойств ДПФ.</w:t>
-            </w:r>
-          </w:p>
-          <w:p>
-            <w:pPr>
-              <w:ind w:firstLine="567"/>
-              <w:jc w:val="both"/>
-            </w:pPr>
-            <w:r>
-              <w:t>Математическое описание влияния оконных функций.</w:t>
-            </w:r>
-          </w:p>
-          <w:p>
-            <w:pPr>
-              <w:ind w:firstLine="567"/>
-              <w:jc w:val="both"/>
-              <w:rPr>
-                <w:b/>
-              </w:rPr>
-            </w:pPr>
-            <w:r>
-              <w:t>Формулы для оценки дисперсии результатов измерений.</w:t>
+                <w:noProof/>
+              </w:rPr>
+              <w:drawing>
+                <wp:inline distT="0" distB="0" distL="0" distR="0" wp14:anchorId="3B54D510" wp14:editId="44AC1262">
+                  <wp:extent cx="3923499" cy="1341120"/>
+                  <wp:effectExtent l="19050" t="19050" r="20320" b="11430"/>
+                  <wp:docPr id="28" name="Рисунок 28"/>
+                  <wp:cNvGraphicFramePr>
+                    <a:graphicFrameLocks xmlns:a="http://schemas.openxmlformats.org/drawingml/2006/main" noChangeAspect="1"/>
+                  </wp:cNvGraphicFramePr>
+                  <a:graphic xmlns:a="http://schemas.openxmlformats.org/drawingml/2006/main">
+                    <a:graphicData uri="http://schemas.openxmlformats.org/drawingml/2006/picture">
+                      <pic:pic xmlns:pic="http://schemas.openxmlformats.org/drawingml/2006/picture">
+                        <pic:nvPicPr>
+                          <pic:cNvPr id="1" name=""/>
+                          <pic:cNvPicPr/>
+                        </pic:nvPicPr>
+                        <pic:blipFill>
+                          <a:blip r:embed="rId27"/>
+                          <a:stretch>
+                            <a:fillRect/>
+                          </a:stretch>
+                        </pic:blipFill>
+                        <pic:spPr>
+                          <a:xfrm>
+                            <a:off x="0" y="0"/>
+                            <a:ext cx="3968967" cy="1356662"/>
+                          </a:xfrm>
+                          <a:prstGeom prst="rect">
+                            <a:avLst/>
+                          </a:prstGeom>
+                          <a:ln>
+                            <a:solidFill>
+                              <a:schemeClr val="accent1"/>
+                            </a:solidFill>
+                          </a:ln>
+                        </pic:spPr>
+                      </pic:pic>
+                    </a:graphicData>
+                  </a:graphic>
+                </wp:inline>
+              </w:drawing>
             </w:r>
           </w:p>
         </w:tc>
@@ -12935,7 +12139,7 @@
                                 <pic:cNvPicPr/>
                               </pic:nvPicPr>
                               <pic:blipFill>
-                                <a:blip r:embed="rId25">
+                                <a:blip r:embed="rId28">
                                   <a:extLst>
                                     <a:ext uri="{28A0092B-C50C-407E-A947-70E740481C1C}">
                                       <a14:useLocalDpi xmlns:a14="http://schemas.microsoft.com/office/drawing/2010/main" val="0"/>
@@ -12997,7 +12201,7 @@
                                 </pic:cNvPicPr>
                               </pic:nvPicPr>
                               <pic:blipFill>
-                                <a:blip r:embed="rId26" cstate="print">
+                                <a:blip r:embed="rId29" cstate="print">
                                   <a:extLst>
                                     <a:ext uri="{28A0092B-C50C-407E-A947-70E740481C1C}">
                                       <a14:useLocalDpi xmlns:a14="http://schemas.microsoft.com/office/drawing/2010/main" val="0"/>
@@ -13051,13 +12255,7 @@
           <w:p>
             <w:r>
               <w:lastRenderedPageBreak/>
-              <w:t>Для того чтобы сформировать набор эталонов необходимо определить базовую то</w:t>
-            </w:r>
-            <w:r>
-              <w:t>ч</w:t>
-            </w:r>
-            <w:r>
-              <w:t xml:space="preserve">ку, вокруг которой будут создаваться эталоны (обозначим ее через </w:t>
+              <w:t xml:space="preserve">Для того чтобы сформировать набор эталонов необходимо определить базовую точку, вокруг которой будут создаваться эталоны (обозначим ее через </w:t>
             </w:r>
             <m:oMath>
               <m:r>
@@ -13068,13 +12266,11 @@
               </m:r>
             </m:oMath>
             <w:r>
-              <w:t>). Эта точка выбирается из ближайших целых значений основной частоты измеряемого напряжения. Также необходимо опред</w:t>
-            </w:r>
-            <w:r>
-              <w:t>е</w:t>
-            </w:r>
-            <w:r>
-              <w:t xml:space="preserve">лить шаг, с которым будут формироваться эталоны (обозначим его через </w:t>
+              <w:t xml:space="preserve">). Эта точка выбирается из ближайших целых значений основной частоты измеряемого напряжения. Также необходимо определить шаг, с которым будут формироваться </w:t>
+            </w:r>
+            <w:r>
+              <w:lastRenderedPageBreak/>
+              <w:t xml:space="preserve">эталоны (обозначим его через </w:t>
             </w:r>
             <m:oMath>
               <m:r>
@@ -13085,32 +12281,14 @@
               </m:r>
             </m:oMath>
             <w:r>
-              <w:t>). Затем на пром</w:t>
-            </w:r>
-            <w:r>
-              <w:t>е</w:t>
-            </w:r>
-            <w:r>
-              <w:t xml:space="preserve">жутке </w:t>
+              <w:t xml:space="preserve">). Затем на промежутке </w:t>
             </w:r>
             <m:oMath>
               <m:r>
                 <w:rPr>
                   <w:rFonts w:ascii="Cambria Math" w:hAnsi="Cambria Math"/>
                 </w:rPr>
-                <m:t>[</m:t>
-              </m:r>
-              <m:r>
-                <w:rPr>
-                  <w:rFonts w:ascii="Cambria Math" w:hAnsi="Cambria Math"/>
-                </w:rPr>
-                <m:t>B</m:t>
-              </m:r>
-              <m:r>
-                <w:rPr>
-                  <w:rFonts w:ascii="Cambria Math" w:hAnsi="Cambria Math"/>
-                </w:rPr>
-                <m:t>-</m:t>
+                <m:t>[B-</m:t>
               </m:r>
               <m:f>
                 <m:fPr>
@@ -13178,10 +12356,7 @@
               </m:r>
             </m:oMath>
             <w:r>
-              <w:t xml:space="preserve"> </w:t>
-            </w:r>
-            <w:r>
-              <w:t xml:space="preserve">необходимо </w:t>
+              <w:t xml:space="preserve"> необходимо </w:t>
             </w:r>
             <w:r>
               <w:fldChar w:fldCharType="begin"/>
@@ -13206,6 +12381,9 @@
                 </m:dPr>
                 <m:e>
                   <m:r>
+                    <m:rPr>
+                      <m:sty m:val="p"/>
+                    </m:rPr>
                     <w:rPr>
                       <w:rFonts w:ascii="Cambria Math" w:hAnsi="Cambria Math"/>
                       <w:color w:val="000000"/>
@@ -13229,6 +12407,9 @@
                     </m:fPr>
                     <m:num>
                       <m:r>
+                        <m:rPr>
+                          <m:sty m:val="p"/>
+                        </m:rPr>
                         <w:rPr>
                           <w:rFonts w:ascii="Cambria Math" w:hAnsi="Cambria Math"/>
                           <w:color w:val="000000"/>
@@ -13240,6 +12421,9 @@
                     </m:num>
                     <m:den>
                       <m:r>
+                        <m:rPr>
+                          <m:sty m:val="p"/>
+                        </m:rPr>
                         <w:rPr>
                           <w:rFonts w:ascii="Cambria Math" w:hAnsi="Cambria Math"/>
                           <w:color w:val="000000"/>
@@ -13251,6 +12435,9 @@
                     </m:den>
                   </m:f>
                   <m:r>
+                    <m:rPr>
+                      <m:sty m:val="p"/>
+                    </m:rPr>
                     <w:rPr>
                       <w:rFonts w:ascii="Cambria Math" w:hAnsi="Cambria Math"/>
                       <w:color w:val="000000"/>
@@ -13274,6 +12461,9 @@
                     </m:fPr>
                     <m:num>
                       <m:r>
+                        <m:rPr>
+                          <m:sty m:val="p"/>
+                        </m:rPr>
                         <w:rPr>
                           <w:rFonts w:ascii="Cambria Math" w:hAnsi="Cambria Math"/>
                           <w:color w:val="000000"/>
@@ -13285,6 +12475,9 @@
                     </m:num>
                     <m:den>
                       <m:r>
+                        <m:rPr>
+                          <m:sty m:val="p"/>
+                        </m:rPr>
                         <w:rPr>
                           <w:rFonts w:ascii="Cambria Math" w:hAnsi="Cambria Math"/>
                           <w:color w:val="000000"/>
@@ -13302,9 +12495,6 @@
               <w:instrText xml:space="preserve"> </w:instrText>
             </w:r>
             <w:r>
-              <w:fldChar w:fldCharType="separate"/>
-            </w:r>
-            <w:r>
               <w:fldChar w:fldCharType="end"/>
             </w:r>
             <w:r>
@@ -13319,21 +12509,7 @@
               </m:r>
             </m:oMath>
             <w:r>
-              <w:t xml:space="preserve"> в пределе заданно</w:t>
-            </w:r>
-            <w:proofErr w:type="spellStart"/>
-            <w:r>
-              <w:t>го</w:t>
-            </w:r>
-            <w:proofErr w:type="spellEnd"/>
-            <w:r>
-              <w:t xml:space="preserve"> промежутка и опред</w:t>
-            </w:r>
-            <w:r>
-              <w:t>е</w:t>
-            </w:r>
-            <w:r>
-              <w:t xml:space="preserve">лять </w:t>
+              <w:t xml:space="preserve"> в пределе заданного промежутка и определять </w:t>
             </w:r>
             <m:oMath>
               <m:r>
@@ -13343,12 +12519,6 @@
                 <m:t>5</m:t>
               </m:r>
             </m:oMath>
-            <w:r>
-              <w:t xml:space="preserve"> </w:t>
-            </w:r>
-            <w:r>
-              <w:t>5</w:t>
-            </w:r>
             <w:r>
               <w:t xml:space="preserve"> </w:t>
             </w:r>
@@ -13472,7 +12642,7 @@
                                 </pic:cNvPicPr>
                               </pic:nvPicPr>
                               <pic:blipFill>
-                                <a:blip r:embed="rId27" cstate="print">
+                                <a:blip r:embed="rId30" cstate="print">
                                   <a:extLst>
                                     <a:ext uri="{28A0092B-C50C-407E-A947-70E740481C1C}">
                                       <a14:useLocalDpi xmlns:a14="http://schemas.microsoft.com/office/drawing/2010/main" val="0"/>
@@ -13535,7 +12705,7 @@
                                 <pic:cNvPicPr/>
                               </pic:nvPicPr>
                               <pic:blipFill>
-                                <a:blip r:embed="rId28" cstate="print">
+                                <a:blip r:embed="rId31" cstate="print">
                                   <a:extLst>
                                     <a:ext uri="{28A0092B-C50C-407E-A947-70E740481C1C}">
                                       <a14:useLocalDpi xmlns:a14="http://schemas.microsoft.com/office/drawing/2010/main" val="0"/>
@@ -13749,7 +12919,7 @@
                                 <pic:cNvPicPr/>
                               </pic:nvPicPr>
                               <pic:blipFill>
-                                <a:blip r:embed="rId29" cstate="print">
+                                <a:blip r:embed="rId32" cstate="print">
                                   <a:extLst>
                                     <a:ext uri="{28A0092B-C50C-407E-A947-70E740481C1C}">
                                       <a14:useLocalDpi xmlns:a14="http://schemas.microsoft.com/office/drawing/2010/main" val="0"/>
@@ -13849,7 +13019,7 @@
                                 <pic:cNvPicPr/>
                               </pic:nvPicPr>
                               <pic:blipFill>
-                                <a:blip r:embed="rId30" cstate="print">
+                                <a:blip r:embed="rId33" cstate="print">
                                   <a:extLst>
                                     <a:ext uri="{28A0092B-C50C-407E-A947-70E740481C1C}">
                                       <a14:useLocalDpi xmlns:a14="http://schemas.microsoft.com/office/drawing/2010/main" val="0"/>
@@ -13948,7 +13118,7 @@
                                 <pic:cNvPicPr/>
                               </pic:nvPicPr>
                               <pic:blipFill>
-                                <a:blip r:embed="rId31">
+                                <a:blip r:embed="rId34">
                                   <a:extLst>
                                     <a:ext uri="{28A0092B-C50C-407E-A947-70E740481C1C}">
                                       <a14:useLocalDpi xmlns:a14="http://schemas.microsoft.com/office/drawing/2010/main" val="0"/>
@@ -14039,7 +13209,7 @@
                                 <pic:cNvPicPr/>
                               </pic:nvPicPr>
                               <pic:blipFill>
-                                <a:blip r:embed="rId32" cstate="print">
+                                <a:blip r:embed="rId35" cstate="print">
                                   <a:extLst>
                                     <a:ext uri="{28A0092B-C50C-407E-A947-70E740481C1C}">
                                       <a14:useLocalDpi xmlns:a14="http://schemas.microsoft.com/office/drawing/2010/main" val="0"/>
@@ -14170,11 +13340,8 @@
           </w:p>
           <w:p>
             <w:r>
-              <w:t xml:space="preserve">использованием, анализ путей повышения эффективности </w:t>
-            </w:r>
-            <w:r>
               <w:lastRenderedPageBreak/>
-              <w:t>вычислений и</w:t>
+              <w:t>использованием, анализ путей повышения эффективности вычислений и</w:t>
             </w:r>
           </w:p>
           <w:p>
@@ -14555,7 +13722,6 @@
               <w:jc w:val="both"/>
               <w:rPr>
                 <w:b/>
-                <w:noProof/>
               </w:rPr>
             </w:pPr>
             <w:r>
@@ -14588,6 +13754,61 @@
                 <w:b/>
               </w:rPr>
               <w:t>Использование корреляции</w:t>
+            </w:r>
+          </w:p>
+          <w:p>
+            <w:pPr>
+              <w:jc w:val="both"/>
+              <w:rPr>
+                <w:b/>
+                <w:noProof/>
+              </w:rPr>
+            </w:pPr>
+            <w:r>
+              <w:rPr>
+                <w:noProof/>
+              </w:rPr>
+              <w:lastRenderedPageBreak/>
+              <w:drawing>
+                <wp:inline distT="0" distB="0" distL="0" distR="0" wp14:anchorId="1C85B07B" wp14:editId="3BF34E3A">
+                  <wp:extent cx="3891915" cy="2239645"/>
+                  <wp:effectExtent l="19050" t="19050" r="13335" b="27305"/>
+                  <wp:docPr id="25" name="Рисунок 25"/>
+                  <wp:cNvGraphicFramePr>
+                    <a:graphicFrameLocks xmlns:a="http://schemas.openxmlformats.org/drawingml/2006/main" noChangeAspect="1"/>
+                  </wp:cNvGraphicFramePr>
+                  <a:graphic xmlns:a="http://schemas.openxmlformats.org/drawingml/2006/main">
+                    <a:graphicData uri="http://schemas.openxmlformats.org/drawingml/2006/picture">
+                      <pic:pic xmlns:pic="http://schemas.openxmlformats.org/drawingml/2006/picture">
+                        <pic:nvPicPr>
+                          <pic:cNvPr id="1" name=""/>
+                          <pic:cNvPicPr/>
+                        </pic:nvPicPr>
+                        <pic:blipFill>
+                          <a:blip r:embed="rId36"/>
+                          <a:stretch>
+                            <a:fillRect/>
+                          </a:stretch>
+                        </pic:blipFill>
+                        <pic:spPr>
+                          <a:xfrm>
+                            <a:off x="0" y="0"/>
+                            <a:ext cx="3891915" cy="2239645"/>
+                          </a:xfrm>
+                          <a:prstGeom prst="rect">
+                            <a:avLst/>
+                          </a:prstGeom>
+                          <a:ln>
+                            <a:solidFill>
+                              <a:schemeClr val="accent1"/>
+                            </a:solidFill>
+                          </a:ln>
+                        </pic:spPr>
+                      </pic:pic>
+                    </a:graphicData>
+                  </a:graphic>
+                </wp:inline>
+              </w:drawing>
             </w:r>
           </w:p>
         </w:tc>
@@ -14646,6 +13867,54 @@
                 <w:b/>
               </w:rPr>
               <w:t xml:space="preserve"> FFT</w:t>
+            </w:r>
+          </w:p>
+          <w:p>
+            <w:pPr>
+              <w:jc w:val="both"/>
+              <w:rPr>
+                <w:b/>
+              </w:rPr>
+            </w:pPr>
+            <w:r>
+              <w:rPr>
+                <w:noProof/>
+              </w:rPr>
+              <w:drawing>
+                <wp:inline distT="0" distB="0" distL="0" distR="0" wp14:anchorId="4D4DA45D" wp14:editId="36A767F7">
+                  <wp:extent cx="3891915" cy="2661285"/>
+                  <wp:effectExtent l="0" t="0" r="0" b="5715"/>
+                  <wp:docPr id="26" name="Рисунок 26"/>
+                  <wp:cNvGraphicFramePr>
+                    <a:graphicFrameLocks xmlns:a="http://schemas.openxmlformats.org/drawingml/2006/main" noChangeAspect="1"/>
+                  </wp:cNvGraphicFramePr>
+                  <a:graphic xmlns:a="http://schemas.openxmlformats.org/drawingml/2006/main">
+                    <a:graphicData uri="http://schemas.openxmlformats.org/drawingml/2006/picture">
+                      <pic:pic xmlns:pic="http://schemas.openxmlformats.org/drawingml/2006/picture">
+                        <pic:nvPicPr>
+                          <pic:cNvPr id="1" name=""/>
+                          <pic:cNvPicPr/>
+                        </pic:nvPicPr>
+                        <pic:blipFill>
+                          <a:blip r:embed="rId37"/>
+                          <a:stretch>
+                            <a:fillRect/>
+                          </a:stretch>
+                        </pic:blipFill>
+                        <pic:spPr>
+                          <a:xfrm>
+                            <a:off x="0" y="0"/>
+                            <a:ext cx="3891915" cy="2661285"/>
+                          </a:xfrm>
+                          <a:prstGeom prst="rect">
+                            <a:avLst/>
+                          </a:prstGeom>
+                        </pic:spPr>
+                      </pic:pic>
+                    </a:graphicData>
+                  </a:graphic>
+                </wp:inline>
+              </w:drawing>
             </w:r>
           </w:p>
         </w:tc>
@@ -14793,7 +14062,6 @@
                 <w:b/>
                 <w:lang w:val="en-US"/>
               </w:rPr>
-              <w:lastRenderedPageBreak/>
               <w:t>SCOPUS:</w:t>
             </w:r>
           </w:p>
@@ -15293,7 +14561,7 @@
         </w:rPr>
         <w:t xml:space="preserve">Татьяна Валериевна, аспирант, </w:t>
       </w:r>
-      <w:hyperlink r:id="rId33">
+      <w:hyperlink r:id="rId38">
         <w:r>
           <w:rPr>
             <w:color w:val="0000FF"/>
@@ -15326,7 +14594,7 @@
         </w:rPr>
         <w:t xml:space="preserve">Евгений Анатольевич, к.т.н., доцент, </w:t>
       </w:r>
-      <w:hyperlink r:id="rId34">
+      <w:hyperlink r:id="rId39">
         <w:r>
           <w:rPr>
             <w:color w:val="0000FF"/>
@@ -15369,7 +14637,7 @@
         <v:path o:extrusionok="f" gradientshapeok="t" o:connecttype="rect"/>
         <o:lock v:ext="edit" aspectratio="t"/>
       </v:shapetype>
-      <v:shape id="_x0000_i1033" type="#_x0000_t75" style="width:11.4pt;height:11.4pt" o:bullet="t">
+      <v:shape id="_x0000_i1040" type="#_x0000_t75" style="width:11.4pt;height:11.4pt" o:bullet="t">
         <v:imagedata r:id="rId1" o:title="mso8316"/>
       </v:shape>
     </w:pict>

</xml_diff>